<commit_message>
tm eerste hfdstk 111 van Routing opnieuw
</commit_message>
<xml_diff>
--- a/samenvatting.docx
+++ b/samenvatting.docx
@@ -430,14 +430,28 @@
     <w:p>
       <w:pPr>
         <w:pStyle w:val="Heading3"/>
-      </w:pPr>
-      <w:r>
+        <w:rPr>
+          <w:lang w:val="en-US"/>
+        </w:rPr>
+      </w:pPr>
+      <w:r>
+        <w:rPr>
+          <w:lang w:val="en-US"/>
+        </w:rPr>
         <w:lastRenderedPageBreak/>
         <w:t>Assignment 4</w:t>
       </w:r>
     </w:p>
     <w:p>
-      <w:r>
+      <w:pPr>
+        <w:rPr>
+          <w:lang w:val="en-US"/>
+        </w:rPr>
+      </w:pPr>
+      <w:r>
+        <w:rPr>
+          <w:lang w:val="en-US"/>
+        </w:rPr>
         <w:t>Solution: cmp-databinding-assignment-start</w:t>
       </w:r>
     </w:p>
@@ -1254,9 +1268,18 @@
         <w:t>Als we op een recept klikken in de lijst klikken we o</w:t>
       </w:r>
       <w:r>
-        <w:t>p een RecipeItemComponent. Daar moeten moeten we de click al opvangen.</w:t>
-      </w:r>
-      <w:r>
+        <w:t xml:space="preserve">p een RecipeItemComponent. </w:t>
+      </w:r>
+      <w:r>
+        <w:rPr>
+          <w:lang w:val="en-US"/>
+        </w:rPr>
+        <w:t>Daar moeten moeten we de click al opvangen.</w:t>
+      </w:r>
+      <w:r>
+        <w:rPr>
+          <w:lang w:val="en-US"/>
+        </w:rPr>
         <w:br/>
       </w:r>
       <w:r>
@@ -1403,8 +1426,14 @@
     <w:p>
       <w:pPr>
         <w:pStyle w:val="Heading2"/>
-      </w:pPr>
-      <w:r>
+        <w:rPr>
+          <w:lang w:val="en-US"/>
+        </w:rPr>
+      </w:pPr>
+      <w:r>
+        <w:rPr>
+          <w:lang w:val="en-US"/>
+        </w:rPr>
         <w:t>Section 7 Directives Deep Dive</w:t>
       </w:r>
     </w:p>
@@ -1477,14 +1506,8 @@
     <w:p>
       <w:pPr>
         <w:pStyle w:val="Heading3"/>
-        <w:rPr>
-          <w:lang w:val="en-US"/>
-        </w:rPr>
-      </w:pPr>
-      <w:r>
-        <w:rPr>
-          <w:lang w:val="en-US"/>
-        </w:rPr>
+      </w:pPr>
+      <w:r>
         <w:t>84 custom directives</w:t>
       </w:r>
     </w:p>
@@ -5617,107 +5640,140 @@
         <w:pStyle w:val="mycode"/>
         <w:rPr>
           <w:color w:val="333333"/>
-        </w:rPr>
-      </w:pPr>
-      <w:r>
+          <w:lang w:val="nl-BE"/>
+        </w:rPr>
+      </w:pPr>
+      <w:r>
+        <w:rPr>
+          <w:lang w:val="nl-BE"/>
+        </w:rPr>
         <w:t>import</w:t>
       </w:r>
       <w:r>
         <w:rPr>
           <w:color w:val="333333"/>
-        </w:rPr>
-        <w:t xml:space="preserve"> </w:t>
-      </w:r>
-      <w:r>
-        <w:rPr>
-          <w:color w:val="777777"/>
+          <w:lang w:val="nl-BE"/>
+        </w:rPr>
+        <w:t xml:space="preserve"> </w:t>
+      </w:r>
+      <w:r>
+        <w:rPr>
+          <w:color w:val="777777"/>
+          <w:lang w:val="nl-BE"/>
         </w:rPr>
         <w:t>{</w:t>
       </w:r>
       <w:r>
         <w:rPr>
           <w:color w:val="333333"/>
-        </w:rPr>
-        <w:t xml:space="preserve"> </w:t>
-      </w:r>
-      <w:r>
+          <w:lang w:val="nl-BE"/>
+        </w:rPr>
+        <w:t xml:space="preserve"> </w:t>
+      </w:r>
+      <w:r>
+        <w:rPr>
+          <w:lang w:val="nl-BE"/>
+        </w:rPr>
         <w:t>Directive</w:t>
       </w:r>
       <w:r>
         <w:rPr>
           <w:color w:val="777777"/>
+          <w:lang w:val="nl-BE"/>
         </w:rPr>
         <w:t>,</w:t>
       </w:r>
       <w:r>
         <w:rPr>
           <w:color w:val="333333"/>
-        </w:rPr>
-        <w:t xml:space="preserve"> </w:t>
-      </w:r>
-      <w:r>
+          <w:lang w:val="nl-BE"/>
+        </w:rPr>
+        <w:t xml:space="preserve"> </w:t>
+      </w:r>
+      <w:r>
+        <w:rPr>
+          <w:lang w:val="nl-BE"/>
+        </w:rPr>
         <w:t>Input</w:t>
       </w:r>
       <w:r>
         <w:rPr>
           <w:color w:val="777777"/>
+          <w:lang w:val="nl-BE"/>
         </w:rPr>
         <w:t>,</w:t>
       </w:r>
       <w:r>
         <w:rPr>
           <w:color w:val="333333"/>
-        </w:rPr>
-        <w:t xml:space="preserve"> </w:t>
-      </w:r>
-      <w:r>
+          <w:lang w:val="nl-BE"/>
+        </w:rPr>
+        <w:t xml:space="preserve"> </w:t>
+      </w:r>
+      <w:r>
+        <w:rPr>
+          <w:lang w:val="nl-BE"/>
+        </w:rPr>
         <w:t>TemplateRef</w:t>
       </w:r>
       <w:r>
         <w:rPr>
           <w:color w:val="777777"/>
+          <w:lang w:val="nl-BE"/>
         </w:rPr>
         <w:t>,</w:t>
       </w:r>
       <w:r>
+        <w:rPr>
+          <w:lang w:val="nl-BE"/>
+        </w:rPr>
         <w:t>ViewContainerRef</w:t>
       </w:r>
       <w:r>
         <w:rPr>
           <w:color w:val="777777"/>
+          <w:lang w:val="nl-BE"/>
         </w:rPr>
         <w:t>}</w:t>
       </w:r>
       <w:r>
         <w:rPr>
           <w:color w:val="333333"/>
-        </w:rPr>
-        <w:t xml:space="preserve"> </w:t>
-      </w:r>
-      <w:r>
+          <w:lang w:val="nl-BE"/>
+        </w:rPr>
+        <w:t xml:space="preserve"> </w:t>
+      </w:r>
+      <w:r>
+        <w:rPr>
+          <w:lang w:val="nl-BE"/>
+        </w:rPr>
         <w:t>from</w:t>
       </w:r>
       <w:r>
         <w:rPr>
           <w:color w:val="333333"/>
-        </w:rPr>
-        <w:t xml:space="preserve"> </w:t>
-      </w:r>
-      <w:r>
-        <w:rPr>
-          <w:color w:val="777777"/>
+          <w:lang w:val="nl-BE"/>
+        </w:rPr>
+        <w:t xml:space="preserve"> </w:t>
+      </w:r>
+      <w:r>
+        <w:rPr>
+          <w:color w:val="777777"/>
+          <w:lang w:val="nl-BE"/>
         </w:rPr>
         <w:t>'</w:t>
       </w:r>
       <w:r>
         <w:rPr>
           <w:color w:val="448C27"/>
+          <w:lang w:val="nl-BE"/>
         </w:rPr>
         <w:t>@angular/core</w:t>
       </w:r>
       <w:r>
         <w:rPr>
           <w:color w:val="777777"/>
+          <w:lang w:val="nl-BE"/>
         </w:rPr>
         <w:t>';</w:t>
       </w:r>
@@ -5727,65 +5783,81 @@
         <w:pStyle w:val="mycode"/>
         <w:rPr>
           <w:color w:val="333333"/>
-        </w:rPr>
-      </w:pPr>
-      <w:r>
+          <w:lang w:val="nl-BE"/>
+        </w:rPr>
+      </w:pPr>
+      <w:r>
+        <w:rPr>
+          <w:lang w:val="nl-BE"/>
+        </w:rPr>
         <w:t>import</w:t>
       </w:r>
       <w:r>
         <w:rPr>
           <w:color w:val="333333"/>
-        </w:rPr>
-        <w:t xml:space="preserve"> </w:t>
-      </w:r>
-      <w:r>
-        <w:rPr>
-          <w:color w:val="777777"/>
+          <w:lang w:val="nl-BE"/>
+        </w:rPr>
+        <w:t xml:space="preserve"> </w:t>
+      </w:r>
+      <w:r>
+        <w:rPr>
+          <w:color w:val="777777"/>
+          <w:lang w:val="nl-BE"/>
         </w:rPr>
         <w:t>{</w:t>
       </w:r>
       <w:r>
         <w:rPr>
           <w:color w:val="333333"/>
+          <w:lang w:val="nl-BE"/>
         </w:rPr>
         <w:t xml:space="preserve">  </w:t>
       </w:r>
       <w:r>
         <w:rPr>
           <w:color w:val="777777"/>
+          <w:lang w:val="nl-BE"/>
         </w:rPr>
         <w:t>}</w:t>
       </w:r>
       <w:r>
         <w:rPr>
           <w:color w:val="333333"/>
-        </w:rPr>
-        <w:t xml:space="preserve"> </w:t>
-      </w:r>
-      <w:r>
+          <w:lang w:val="nl-BE"/>
+        </w:rPr>
+        <w:t xml:space="preserve"> </w:t>
+      </w:r>
+      <w:r>
+        <w:rPr>
+          <w:lang w:val="nl-BE"/>
+        </w:rPr>
         <w:t>from</w:t>
       </w:r>
       <w:r>
         <w:rPr>
           <w:color w:val="333333"/>
-        </w:rPr>
-        <w:t xml:space="preserve"> </w:t>
-      </w:r>
-      <w:r>
-        <w:rPr>
-          <w:color w:val="777777"/>
+          <w:lang w:val="nl-BE"/>
+        </w:rPr>
+        <w:t xml:space="preserve"> </w:t>
+      </w:r>
+      <w:r>
+        <w:rPr>
+          <w:color w:val="777777"/>
+          <w:lang w:val="nl-BE"/>
         </w:rPr>
         <w:t>'</w:t>
       </w:r>
       <w:r>
         <w:rPr>
           <w:color w:val="448C27"/>
+          <w:lang w:val="nl-BE"/>
         </w:rPr>
         <w:t>@angular/core/src/linker/view_container_ref</w:t>
       </w:r>
       <w:r>
         <w:rPr>
           <w:color w:val="777777"/>
+          <w:lang w:val="nl-BE"/>
         </w:rPr>
         <w:t>';</w:t>
       </w:r>
@@ -5795,6 +5867,7 @@
         <w:pStyle w:val="mycode"/>
         <w:rPr>
           <w:color w:val="333333"/>
+          <w:lang w:val="nl-BE"/>
         </w:rPr>
       </w:pPr>
     </w:p>
@@ -6410,20 +6483,26 @@
         <w:pStyle w:val="mycode"/>
         <w:rPr>
           <w:color w:val="333333"/>
+          <w:lang w:val="nl-BE"/>
         </w:rPr>
       </w:pPr>
       <w:r>
         <w:rPr>
           <w:color w:val="91B3E0"/>
+          <w:lang w:val="nl-BE"/>
         </w:rPr>
         <w:t>&lt;</w:t>
       </w:r>
       <w:r>
+        <w:rPr>
+          <w:lang w:val="nl-BE"/>
+        </w:rPr>
         <w:t>div</w:t>
       </w:r>
       <w:r>
         <w:rPr>
           <w:color w:val="91B3E0"/>
+          <w:lang w:val="nl-BE"/>
         </w:rPr>
         <w:t xml:space="preserve"> *</w:t>
       </w:r>
@@ -6431,36 +6510,42 @@
         <w:rPr>
           <w:i/>
           <w:iCs/>
+          <w:lang w:val="nl-BE"/>
         </w:rPr>
         <w:t>appUnless</w:t>
       </w:r>
       <w:r>
         <w:rPr>
           <w:color w:val="91B3E0"/>
+          <w:lang w:val="nl-BE"/>
         </w:rPr>
         <w:t>=</w:t>
       </w:r>
       <w:r>
         <w:rPr>
           <w:color w:val="777777"/>
+          <w:lang w:val="nl-BE"/>
         </w:rPr>
         <w:t>"</w:t>
       </w:r>
       <w:r>
         <w:rPr>
           <w:color w:val="448C27"/>
+          <w:lang w:val="nl-BE"/>
         </w:rPr>
         <w:t>onlyOdd</w:t>
       </w:r>
       <w:r>
         <w:rPr>
           <w:color w:val="777777"/>
+          <w:lang w:val="nl-BE"/>
         </w:rPr>
         <w:t>"</w:t>
       </w:r>
       <w:r>
         <w:rPr>
           <w:color w:val="91B3E0"/>
+          <w:lang w:val="nl-BE"/>
         </w:rPr>
         <w:t>&gt;</w:t>
       </w:r>
@@ -6475,6 +6560,7 @@
       <w:r>
         <w:rPr>
           <w:color w:val="333333"/>
+          <w:lang w:val="nl-BE"/>
         </w:rPr>
         <w:t xml:space="preserve">        </w:t>
       </w:r>
@@ -6639,40 +6725,55 @@
         <w:pStyle w:val="mycode"/>
         <w:rPr>
           <w:color w:val="333333"/>
-        </w:rPr>
-      </w:pPr>
-      <w:r>
-        <w:rPr>
-          <w:color w:val="333333"/>
-        </w:rPr>
-        <w:t xml:space="preserve">            {{even}}</w:t>
-      </w:r>
-    </w:p>
-    <w:p>
-      <w:pPr>
-        <w:pStyle w:val="mycode"/>
-        <w:rPr>
-          <w:color w:val="333333"/>
-        </w:rPr>
-      </w:pPr>
-      <w:r>
-        <w:rPr>
-          <w:color w:val="333333"/>
+          <w:lang w:val="nl-BE"/>
+        </w:rPr>
+      </w:pPr>
+      <w:r>
+        <w:rPr>
+          <w:color w:val="333333"/>
+        </w:rPr>
+        <w:t xml:space="preserve">            </w:t>
+      </w:r>
+      <w:r>
+        <w:rPr>
+          <w:color w:val="333333"/>
+          <w:lang w:val="nl-BE"/>
+        </w:rPr>
+        <w:t>{{even}}</w:t>
+      </w:r>
+    </w:p>
+    <w:p>
+      <w:pPr>
+        <w:pStyle w:val="mycode"/>
+        <w:rPr>
+          <w:color w:val="333333"/>
+          <w:lang w:val="nl-BE"/>
+        </w:rPr>
+      </w:pPr>
+      <w:r>
+        <w:rPr>
+          <w:color w:val="333333"/>
+          <w:lang w:val="nl-BE"/>
         </w:rPr>
         <w:t xml:space="preserve">          </w:t>
       </w:r>
       <w:r>
         <w:rPr>
           <w:color w:val="91B3E0"/>
+          <w:lang w:val="nl-BE"/>
         </w:rPr>
         <w:t>&lt;/</w:t>
       </w:r>
       <w:r>
+        <w:rPr>
+          <w:lang w:val="nl-BE"/>
+        </w:rPr>
         <w:t>li</w:t>
       </w:r>
       <w:r>
         <w:rPr>
           <w:color w:val="91B3E0"/>
+          <w:lang w:val="nl-BE"/>
         </w:rPr>
         <w:t>&gt;</w:t>
       </w:r>
@@ -6682,11 +6783,13 @@
         <w:pStyle w:val="mycode"/>
         <w:rPr>
           <w:color w:val="333333"/>
-        </w:rPr>
-      </w:pPr>
-      <w:r>
-        <w:rPr>
-          <w:color w:val="333333"/>
+          <w:lang w:val="nl-BE"/>
+        </w:rPr>
+      </w:pPr>
+      <w:r>
+        <w:rPr>
+          <w:color w:val="333333"/>
+          <w:lang w:val="nl-BE"/>
         </w:rPr>
         <w:lastRenderedPageBreak/>
         <w:t xml:space="preserve">        </w:t>
@@ -6694,15 +6797,20 @@
       <w:r>
         <w:rPr>
           <w:color w:val="91B3E0"/>
+          <w:lang w:val="nl-BE"/>
         </w:rPr>
         <w:t>&lt;/</w:t>
       </w:r>
       <w:r>
+        <w:rPr>
+          <w:lang w:val="nl-BE"/>
+        </w:rPr>
         <w:t>ul</w:t>
       </w:r>
       <w:r>
         <w:rPr>
           <w:color w:val="91B3E0"/>
+          <w:lang w:val="nl-BE"/>
         </w:rPr>
         <w:t>&gt;</w:t>
       </w:r>
@@ -6712,20 +6820,26 @@
         <w:pStyle w:val="mycode"/>
         <w:rPr>
           <w:color w:val="333333"/>
+          <w:lang w:val="nl-BE"/>
         </w:rPr>
       </w:pPr>
       <w:r>
         <w:rPr>
           <w:color w:val="91B3E0"/>
+          <w:lang w:val="nl-BE"/>
         </w:rPr>
         <w:t>&lt;/</w:t>
       </w:r>
       <w:r>
+        <w:rPr>
+          <w:lang w:val="nl-BE"/>
+        </w:rPr>
         <w:t>div</w:t>
       </w:r>
       <w:r>
         <w:rPr>
           <w:color w:val="91B3E0"/>
+          <w:lang w:val="nl-BE"/>
         </w:rPr>
         <w:t>&gt;</w:t>
       </w:r>
@@ -6733,14 +6847,8 @@
     <w:p>
       <w:pPr>
         <w:pStyle w:val="Heading3"/>
-        <w:rPr>
-          <w:lang w:val="en-US"/>
-        </w:rPr>
-      </w:pPr>
-      <w:r>
-        <w:rPr>
-          <w:lang w:val="en-US"/>
-        </w:rPr>
+      </w:pPr>
+      <w:r>
         <w:t>92 ngSwitch</w:t>
       </w:r>
     </w:p>
@@ -8003,25 +8111,51 @@
     <w:p>
       <w:pPr>
         <w:pStyle w:val="Heading3"/>
-      </w:pPr>
-      <w:r>
+        <w:rPr>
+          <w:lang w:val="en-US"/>
+        </w:rPr>
+      </w:pPr>
+      <w:r>
+        <w:rPr>
+          <w:lang w:val="en-US"/>
+        </w:rPr>
         <w:t>96</w:t>
       </w:r>
       <w:r>
+        <w:rPr>
+          <w:lang w:val="en-US"/>
+        </w:rPr>
         <w:t>&amp;97</w:t>
       </w:r>
       <w:r>
-        <w:t xml:space="preserve"> </w:t>
-      </w:r>
-      <w:r>
+        <w:rPr>
+          <w:lang w:val="en-US"/>
+        </w:rPr>
+        <w:t xml:space="preserve"> </w:t>
+      </w:r>
+      <w:r>
+        <w:rPr>
+          <w:lang w:val="en-US"/>
+        </w:rPr>
         <w:t>creating a logging service</w:t>
       </w:r>
       <w:r>
+        <w:rPr>
+          <w:lang w:val="en-US"/>
+        </w:rPr>
         <w:t xml:space="preserve"> &amp; inject</w:t>
       </w:r>
     </w:p>
     <w:p>
-      <w:r>
+      <w:pPr>
+        <w:rPr>
+          <w:lang w:val="en-US"/>
+        </w:rPr>
+      </w:pPr>
+      <w:r>
+        <w:rPr>
+          <w:lang w:val="en-US"/>
+        </w:rPr>
         <w:t>De  service:</w:t>
       </w:r>
     </w:p>
@@ -9099,14 +9233,8 @@
     <w:p>
       <w:pPr>
         <w:pStyle w:val="Heading3"/>
-        <w:rPr>
-          <w:lang w:val="en-US"/>
-        </w:rPr>
-      </w:pPr>
-      <w:r>
-        <w:rPr>
-          <w:lang w:val="en-US"/>
-        </w:rPr>
+      </w:pPr>
+      <w:r>
         <w:t>tem 100</w:t>
       </w:r>
     </w:p>
@@ -9124,23 +9252,12 @@
     <w:p>
       <w:pPr>
         <w:pStyle w:val="Heading3"/>
-        <w:rPr>
-          <w:lang w:val="en-US"/>
-        </w:rPr>
-      </w:pPr>
-      <w:r>
-        <w:rPr>
-          <w:lang w:val="en-US"/>
-        </w:rPr>
+      </w:pPr>
+      <w:r>
         <w:t>101 Injecting services into services</w:t>
       </w:r>
     </w:p>
     <w:p>
-      <w:pPr>
-        <w:rPr>
-          <w:lang w:val="en-US"/>
-        </w:rPr>
-      </w:pPr>
       <w:r>
         <w:t xml:space="preserve">Indien we </w:t>
       </w:r>
@@ -9164,23 +9281,14 @@
         <w:t xml:space="preserve"> </w:t>
       </w:r>
       <w:r>
-        <w:rPr>
-          <w:lang w:val="en-US"/>
-        </w:rPr>
         <w:t>(‘the receiving service’)</w:t>
       </w:r>
     </w:p>
     <w:p>
       <w:pPr>
         <w:pStyle w:val="Heading3"/>
-        <w:rPr>
-          <w:lang w:val="en-US"/>
-        </w:rPr>
-      </w:pPr>
-      <w:r>
-        <w:rPr>
-          <w:lang w:val="en-US"/>
-        </w:rPr>
+      </w:pPr>
+      <w:r>
         <w:t>102 Using services for cross component communication</w:t>
       </w:r>
     </w:p>
@@ -9775,68 +9883,87 @@
         <w:pStyle w:val="mycode"/>
         <w:rPr>
           <w:color w:val="333333"/>
-        </w:rPr>
-      </w:pPr>
-      <w:r>
+          <w:lang w:val="nl-BE"/>
+        </w:rPr>
+      </w:pPr>
+      <w:r>
+        <w:rPr>
+          <w:lang w:val="nl-BE"/>
+        </w:rPr>
         <w:t>import</w:t>
       </w:r>
       <w:r>
         <w:rPr>
           <w:color w:val="333333"/>
-        </w:rPr>
-        <w:t xml:space="preserve"> </w:t>
-      </w:r>
-      <w:r>
-        <w:rPr>
-          <w:color w:val="777777"/>
+          <w:lang w:val="nl-BE"/>
+        </w:rPr>
+        <w:t xml:space="preserve"> </w:t>
+      </w:r>
+      <w:r>
+        <w:rPr>
+          <w:color w:val="777777"/>
+          <w:lang w:val="nl-BE"/>
         </w:rPr>
         <w:t>{</w:t>
       </w:r>
       <w:r>
         <w:rPr>
           <w:color w:val="333333"/>
+          <w:lang w:val="nl-BE"/>
         </w:rPr>
         <w:t xml:space="preserve"> </w:t>
       </w:r>
       <w:r>
         <w:rPr>
           <w:color w:val="7A3E9D"/>
+          <w:lang w:val="nl-BE"/>
         </w:rPr>
         <w:t>Injectable</w:t>
       </w:r>
       <w:r>
         <w:rPr>
           <w:color w:val="777777"/>
+          <w:lang w:val="nl-BE"/>
         </w:rPr>
         <w:t>}</w:t>
       </w:r>
       <w:r>
         <w:rPr>
           <w:color w:val="333333"/>
-        </w:rPr>
-        <w:t xml:space="preserve"> </w:t>
-      </w:r>
-      <w:r>
+          <w:lang w:val="nl-BE"/>
+        </w:rPr>
+        <w:t xml:space="preserve"> </w:t>
+      </w:r>
+      <w:r>
+        <w:rPr>
+          <w:lang w:val="nl-BE"/>
+        </w:rPr>
         <w:t>from</w:t>
       </w:r>
       <w:r>
         <w:rPr>
           <w:color w:val="333333"/>
-        </w:rPr>
-        <w:t xml:space="preserve"> </w:t>
-      </w:r>
-      <w:r>
-        <w:rPr>
-          <w:color w:val="777777"/>
+          <w:lang w:val="nl-BE"/>
+        </w:rPr>
+        <w:t xml:space="preserve"> </w:t>
+      </w:r>
+      <w:r>
+        <w:rPr>
+          <w:color w:val="777777"/>
+          <w:lang w:val="nl-BE"/>
         </w:rPr>
         <w:t>'</w:t>
       </w:r>
       <w:r>
+        <w:rPr>
+          <w:lang w:val="nl-BE"/>
+        </w:rPr>
         <w:t>@angular/core</w:t>
       </w:r>
       <w:r>
         <w:rPr>
           <w:color w:val="777777"/>
+          <w:lang w:val="nl-BE"/>
         </w:rPr>
         <w:t>';</w:t>
       </w:r>
@@ -11251,7 +11378,13 @@
         <w:t>}</w:t>
       </w:r>
     </w:p>
-    <w:p/>
+    <w:p>
+      <w:pPr>
+        <w:rPr>
+          <w:lang w:val="en-US"/>
+        </w:rPr>
+      </w:pPr>
+    </w:p>
     <w:p>
       <w:pPr>
         <w:pStyle w:val="mycode"/>
@@ -11548,7 +11681,13 @@
         <w:t>}</w:t>
       </w:r>
     </w:p>
-    <w:p/>
+    <w:p>
+      <w:pPr>
+        <w:rPr>
+          <w:lang w:val="en-US"/>
+        </w:rPr>
+      </w:pPr>
+    </w:p>
     <w:p>
       <w:pPr>
         <w:pStyle w:val="mycode"/>
@@ -12464,7 +12603,13 @@
         <w:t>}</w:t>
       </w:r>
     </w:p>
-    <w:p/>
+    <w:p>
+      <w:pPr>
+        <w:rPr>
+          <w:lang w:val="en-US"/>
+        </w:rPr>
+      </w:pPr>
+    </w:p>
     <w:p>
       <w:pPr>
         <w:pStyle w:val="mycode"/>
@@ -13282,7 +13427,13 @@
         <w:t>}</w:t>
       </w:r>
     </w:p>
-    <w:p/>
+    <w:p>
+      <w:pPr>
+        <w:rPr>
+          <w:lang w:val="en-US"/>
+        </w:rPr>
+      </w:pPr>
+    </w:p>
     <w:p>
       <w:pPr>
         <w:pStyle w:val="mycode"/>
@@ -14603,40 +14754,55 @@
         <w:pStyle w:val="mycode"/>
         <w:rPr>
           <w:color w:val="333333"/>
-        </w:rPr>
-      </w:pPr>
-      <w:r>
-        <w:rPr>
-          <w:color w:val="333333"/>
-        </w:rPr>
-        <w:t xml:space="preserve">        Aantal statuschanged: {{aantStatusChanged}}</w:t>
-      </w:r>
-    </w:p>
-    <w:p>
-      <w:pPr>
-        <w:pStyle w:val="mycode"/>
-        <w:rPr>
-          <w:color w:val="333333"/>
-        </w:rPr>
-      </w:pPr>
-      <w:r>
-        <w:rPr>
-          <w:color w:val="333333"/>
+          <w:lang w:val="nl-BE"/>
+        </w:rPr>
+      </w:pPr>
+      <w:r>
+        <w:rPr>
+          <w:color w:val="333333"/>
+        </w:rPr>
+        <w:t xml:space="preserve">        </w:t>
+      </w:r>
+      <w:r>
+        <w:rPr>
+          <w:color w:val="333333"/>
+          <w:lang w:val="nl-BE"/>
+        </w:rPr>
+        <w:t>Aantal statuschanged: {{aantStatusChanged}}</w:t>
+      </w:r>
+    </w:p>
+    <w:p>
+      <w:pPr>
+        <w:pStyle w:val="mycode"/>
+        <w:rPr>
+          <w:color w:val="333333"/>
+          <w:lang w:val="nl-BE"/>
+        </w:rPr>
+      </w:pPr>
+      <w:r>
+        <w:rPr>
+          <w:color w:val="333333"/>
+          <w:lang w:val="nl-BE"/>
         </w:rPr>
         <w:t xml:space="preserve">      </w:t>
       </w:r>
       <w:r>
         <w:rPr>
           <w:color w:val="91B3E0"/>
+          <w:lang w:val="nl-BE"/>
         </w:rPr>
         <w:t>&lt;/</w:t>
       </w:r>
       <w:r>
+        <w:rPr>
+          <w:lang w:val="nl-BE"/>
+        </w:rPr>
         <w:t>div</w:t>
       </w:r>
       <w:r>
         <w:rPr>
           <w:color w:val="91B3E0"/>
+          <w:lang w:val="nl-BE"/>
         </w:rPr>
         <w:t>&gt;</w:t>
       </w:r>
@@ -14646,26 +14812,33 @@
         <w:pStyle w:val="mycode"/>
         <w:rPr>
           <w:color w:val="333333"/>
-        </w:rPr>
-      </w:pPr>
-      <w:r>
-        <w:rPr>
-          <w:color w:val="333333"/>
+          <w:lang w:val="nl-BE"/>
+        </w:rPr>
+      </w:pPr>
+      <w:r>
+        <w:rPr>
+          <w:color w:val="333333"/>
+          <w:lang w:val="nl-BE"/>
         </w:rPr>
         <w:t xml:space="preserve">    </w:t>
       </w:r>
       <w:r>
         <w:rPr>
           <w:color w:val="91B3E0"/>
+          <w:lang w:val="nl-BE"/>
         </w:rPr>
         <w:t>&lt;/</w:t>
       </w:r>
       <w:r>
+        <w:rPr>
+          <w:lang w:val="nl-BE"/>
+        </w:rPr>
         <w:t>div</w:t>
       </w:r>
       <w:r>
         <w:rPr>
           <w:color w:val="91B3E0"/>
+          <w:lang w:val="nl-BE"/>
         </w:rPr>
         <w:t>&gt;</w:t>
       </w:r>
@@ -14681,6 +14854,7 @@
       <w:r>
         <w:rPr>
           <w:color w:val="333333"/>
+          <w:lang w:val="nl-BE"/>
         </w:rPr>
         <w:t xml:space="preserve">  </w:t>
       </w:r>
@@ -15452,6 +15626,7 @@
         <w:pStyle w:val="mycode"/>
         <w:rPr>
           <w:color w:val="333333"/>
+          <w:lang w:val="nl-BE"/>
         </w:rPr>
       </w:pPr>
       <w:r>
@@ -15463,6 +15638,7 @@
       <w:r>
         <w:rPr>
           <w:color w:val="777777"/>
+          <w:lang w:val="nl-BE"/>
         </w:rPr>
         <w:t>}</w:t>
       </w:r>
@@ -15472,19 +15648,22 @@
         <w:pStyle w:val="mycode"/>
         <w:rPr>
           <w:color w:val="333333"/>
-        </w:rPr>
-      </w:pPr>
-    </w:p>
-    <w:p>
-      <w:pPr>
-        <w:pStyle w:val="mycode"/>
-        <w:rPr>
-          <w:color w:val="333333"/>
-        </w:rPr>
-      </w:pPr>
-      <w:r>
-        <w:rPr>
-          <w:color w:val="333333"/>
+          <w:lang w:val="nl-BE"/>
+        </w:rPr>
+      </w:pPr>
+    </w:p>
+    <w:p>
+      <w:pPr>
+        <w:pStyle w:val="mycode"/>
+        <w:rPr>
+          <w:color w:val="333333"/>
+          <w:lang w:val="nl-BE"/>
+        </w:rPr>
+      </w:pPr>
+      <w:r>
+        <w:rPr>
+          <w:color w:val="333333"/>
+          <w:lang w:val="nl-BE"/>
         </w:rPr>
         <w:t xml:space="preserve">  </w:t>
       </w:r>
@@ -15493,21 +15672,27 @@
           <w:b/>
           <w:bCs/>
           <w:color w:val="AA3731"/>
+          <w:lang w:val="nl-BE"/>
         </w:rPr>
         <w:t>addIngredient</w:t>
       </w:r>
       <w:r>
         <w:rPr>
           <w:color w:val="777777"/>
+          <w:lang w:val="nl-BE"/>
         </w:rPr>
         <w:t>(</w:t>
       </w:r>
       <w:r>
+        <w:rPr>
+          <w:lang w:val="nl-BE"/>
+        </w:rPr>
         <w:t>ingr</w:t>
       </w:r>
       <w:r>
         <w:rPr>
           <w:color w:val="777777"/>
+          <w:lang w:val="nl-BE"/>
         </w:rPr>
         <w:t>:</w:t>
       </w:r>
@@ -15515,12 +15700,14 @@
         <w:rPr>
           <w:b/>
           <w:bCs/>
+          <w:lang w:val="nl-BE"/>
         </w:rPr>
         <w:t>Ingredient</w:t>
       </w:r>
       <w:r>
         <w:rPr>
           <w:color w:val="777777"/>
+          <w:lang w:val="nl-BE"/>
         </w:rPr>
         <w:t>){</w:t>
       </w:r>
@@ -15530,32 +15717,40 @@
         <w:pStyle w:val="mycode"/>
         <w:rPr>
           <w:color w:val="333333"/>
-        </w:rPr>
-      </w:pPr>
-      <w:r>
-        <w:rPr>
-          <w:color w:val="333333"/>
+          <w:lang w:val="nl-BE"/>
+        </w:rPr>
+      </w:pPr>
+      <w:r>
+        <w:rPr>
+          <w:color w:val="333333"/>
+          <w:lang w:val="nl-BE"/>
         </w:rPr>
         <w:t xml:space="preserve">    </w:t>
       </w:r>
       <w:r>
         <w:rPr>
           <w:color w:val="AB6526"/>
+          <w:lang w:val="nl-BE"/>
         </w:rPr>
         <w:t>this</w:t>
       </w:r>
       <w:r>
         <w:rPr>
           <w:color w:val="777777"/>
+          <w:lang w:val="nl-BE"/>
         </w:rPr>
         <w:t>.</w:t>
       </w:r>
       <w:r>
+        <w:rPr>
+          <w:lang w:val="nl-BE"/>
+        </w:rPr>
         <w:t>ingredients</w:t>
       </w:r>
       <w:r>
         <w:rPr>
           <w:color w:val="777777"/>
+          <w:lang w:val="nl-BE"/>
         </w:rPr>
         <w:t>.</w:t>
       </w:r>
@@ -15564,27 +15759,34 @@
           <w:b/>
           <w:bCs/>
           <w:color w:val="AA3731"/>
+          <w:lang w:val="nl-BE"/>
         </w:rPr>
         <w:t>push</w:t>
       </w:r>
       <w:r>
         <w:rPr>
           <w:color w:val="333333"/>
+          <w:lang w:val="nl-BE"/>
         </w:rPr>
         <w:t>(</w:t>
       </w:r>
       <w:r>
+        <w:rPr>
+          <w:lang w:val="nl-BE"/>
+        </w:rPr>
         <w:t>ingr</w:t>
       </w:r>
       <w:r>
         <w:rPr>
           <w:color w:val="333333"/>
+          <w:lang w:val="nl-BE"/>
         </w:rPr>
         <w:t>)</w:t>
       </w:r>
       <w:r>
         <w:rPr>
           <w:color w:val="777777"/>
+          <w:lang w:val="nl-BE"/>
         </w:rPr>
         <w:t>;</w:t>
       </w:r>
@@ -15594,32 +15796,40 @@
         <w:pStyle w:val="mycode"/>
         <w:rPr>
           <w:color w:val="333333"/>
-        </w:rPr>
-      </w:pPr>
-      <w:r>
-        <w:rPr>
-          <w:color w:val="333333"/>
+          <w:lang w:val="nl-BE"/>
+        </w:rPr>
+      </w:pPr>
+      <w:r>
+        <w:rPr>
+          <w:color w:val="333333"/>
+          <w:lang w:val="nl-BE"/>
         </w:rPr>
         <w:t xml:space="preserve">    </w:t>
       </w:r>
       <w:r>
         <w:rPr>
           <w:color w:val="AB6526"/>
+          <w:lang w:val="nl-BE"/>
         </w:rPr>
         <w:t>this</w:t>
       </w:r>
       <w:r>
         <w:rPr>
           <w:color w:val="777777"/>
+          <w:lang w:val="nl-BE"/>
         </w:rPr>
         <w:t>.</w:t>
       </w:r>
       <w:r>
+        <w:rPr>
+          <w:lang w:val="nl-BE"/>
+        </w:rPr>
         <w:t>ingredientsChanged</w:t>
       </w:r>
       <w:r>
         <w:rPr>
           <w:color w:val="777777"/>
+          <w:lang w:val="nl-BE"/>
         </w:rPr>
         <w:t>.</w:t>
       </w:r>
@@ -15628,33 +15838,41 @@
           <w:b/>
           <w:bCs/>
           <w:color w:val="AA3731"/>
+          <w:lang w:val="nl-BE"/>
         </w:rPr>
         <w:t>emit</w:t>
       </w:r>
       <w:r>
         <w:rPr>
           <w:color w:val="333333"/>
+          <w:lang w:val="nl-BE"/>
         </w:rPr>
         <w:t>(</w:t>
       </w:r>
       <w:r>
         <w:rPr>
           <w:color w:val="AB6526"/>
+          <w:lang w:val="nl-BE"/>
         </w:rPr>
         <w:t>this</w:t>
       </w:r>
       <w:r>
         <w:rPr>
           <w:color w:val="777777"/>
+          <w:lang w:val="nl-BE"/>
         </w:rPr>
         <w:t>.</w:t>
       </w:r>
       <w:r>
+        <w:rPr>
+          <w:lang w:val="nl-BE"/>
+        </w:rPr>
         <w:t>ingredients</w:t>
       </w:r>
       <w:r>
         <w:rPr>
           <w:color w:val="777777"/>
+          <w:lang w:val="nl-BE"/>
         </w:rPr>
         <w:t>.</w:t>
       </w:r>
@@ -15663,18 +15881,21 @@
           <w:b/>
           <w:bCs/>
           <w:color w:val="AA3731"/>
+          <w:lang w:val="nl-BE"/>
         </w:rPr>
         <w:t>slice</w:t>
       </w:r>
       <w:r>
         <w:rPr>
           <w:color w:val="333333"/>
+          <w:lang w:val="nl-BE"/>
         </w:rPr>
         <w:t>())</w:t>
       </w:r>
       <w:r>
         <w:rPr>
           <w:color w:val="777777"/>
+          <w:lang w:val="nl-BE"/>
         </w:rPr>
         <w:t>;</w:t>
       </w:r>
@@ -15684,17 +15905,20 @@
         <w:pStyle w:val="mycode"/>
         <w:rPr>
           <w:color w:val="333333"/>
-        </w:rPr>
-      </w:pPr>
-      <w:r>
-        <w:rPr>
-          <w:color w:val="333333"/>
+          <w:lang w:val="nl-BE"/>
+        </w:rPr>
+      </w:pPr>
+      <w:r>
+        <w:rPr>
+          <w:color w:val="333333"/>
+          <w:lang w:val="nl-BE"/>
         </w:rPr>
         <w:t xml:space="preserve">  </w:t>
       </w:r>
       <w:r>
         <w:rPr>
           <w:color w:val="777777"/>
+          <w:lang w:val="nl-BE"/>
         </w:rPr>
         <w:t>}</w:t>
       </w:r>
@@ -15704,11 +15928,13 @@
         <w:pStyle w:val="mycode"/>
         <w:rPr>
           <w:color w:val="333333"/>
-        </w:rPr>
-      </w:pPr>
-      <w:r>
-        <w:rPr>
-          <w:color w:val="777777"/>
+          <w:lang w:val="nl-BE"/>
+        </w:rPr>
+      </w:pPr>
+      <w:r>
+        <w:rPr>
+          <w:color w:val="777777"/>
+          <w:lang w:val="nl-BE"/>
         </w:rPr>
         <w:t>}</w:t>
       </w:r>
@@ -15717,8 +15943,14 @@
     <w:p>
       <w:pPr>
         <w:pStyle w:val="mycode"/>
-      </w:pPr>
-      <w:r>
+        <w:rPr>
+          <w:lang w:val="nl-BE"/>
+        </w:rPr>
+      </w:pPr>
+      <w:r>
+        <w:rPr>
+          <w:lang w:val="nl-BE"/>
+        </w:rPr>
         <w:t>…</w:t>
       </w:r>
     </w:p>
@@ -15727,9 +15959,13 @@
         <w:pStyle w:val="mycode"/>
         <w:rPr>
           <w:color w:val="333333"/>
-        </w:rPr>
-      </w:pPr>
-      <w:r>
+          <w:lang w:val="nl-BE"/>
+        </w:rPr>
+      </w:pPr>
+      <w:r>
+        <w:rPr>
+          <w:lang w:val="nl-BE"/>
+        </w:rPr>
         <w:t>@</w:t>
       </w:r>
       <w:r>
@@ -15737,16 +15973,21 @@
           <w:b/>
           <w:bCs/>
           <w:color w:val="AA3731"/>
+          <w:lang w:val="nl-BE"/>
         </w:rPr>
         <w:t>Component</w:t>
       </w:r>
       <w:r>
         <w:rPr>
           <w:color w:val="333333"/>
+          <w:lang w:val="nl-BE"/>
         </w:rPr>
         <w:t>(</w:t>
       </w:r>
       <w:r>
+        <w:rPr>
+          <w:lang w:val="nl-BE"/>
+        </w:rPr>
         <w:t>{</w:t>
       </w:r>
     </w:p>
@@ -15755,33 +15996,46 @@
         <w:pStyle w:val="mycode"/>
         <w:rPr>
           <w:color w:val="333333"/>
-        </w:rPr>
-      </w:pPr>
-      <w:r>
-        <w:rPr>
-          <w:color w:val="333333"/>
+          <w:lang w:val="nl-BE"/>
+        </w:rPr>
+      </w:pPr>
+      <w:r>
+        <w:rPr>
+          <w:color w:val="333333"/>
+          <w:lang w:val="nl-BE"/>
         </w:rPr>
         <w:t xml:space="preserve">  selector</w:t>
       </w:r>
       <w:r>
+        <w:rPr>
+          <w:lang w:val="nl-BE"/>
+        </w:rPr>
         <w:t>:</w:t>
       </w:r>
       <w:r>
         <w:rPr>
           <w:color w:val="333333"/>
-        </w:rPr>
-        <w:t xml:space="preserve"> </w:t>
-      </w:r>
-      <w:r>
+          <w:lang w:val="nl-BE"/>
+        </w:rPr>
+        <w:t xml:space="preserve"> </w:t>
+      </w:r>
+      <w:r>
+        <w:rPr>
+          <w:lang w:val="nl-BE"/>
+        </w:rPr>
         <w:t>'</w:t>
       </w:r>
       <w:r>
         <w:rPr>
           <w:color w:val="448C27"/>
+          <w:lang w:val="nl-BE"/>
         </w:rPr>
         <w:t>app-root</w:t>
       </w:r>
       <w:r>
+        <w:rPr>
+          <w:lang w:val="nl-BE"/>
+        </w:rPr>
         <w:t>',</w:t>
       </w:r>
     </w:p>
@@ -15790,33 +16044,46 @@
         <w:pStyle w:val="mycode"/>
         <w:rPr>
           <w:color w:val="333333"/>
-        </w:rPr>
-      </w:pPr>
-      <w:r>
-        <w:rPr>
-          <w:color w:val="333333"/>
+          <w:lang w:val="nl-BE"/>
+        </w:rPr>
+      </w:pPr>
+      <w:r>
+        <w:rPr>
+          <w:color w:val="333333"/>
+          <w:lang w:val="nl-BE"/>
         </w:rPr>
         <w:t xml:space="preserve">  templateUrl</w:t>
       </w:r>
       <w:r>
+        <w:rPr>
+          <w:lang w:val="nl-BE"/>
+        </w:rPr>
         <w:t>:</w:t>
       </w:r>
       <w:r>
         <w:rPr>
           <w:color w:val="333333"/>
-        </w:rPr>
-        <w:t xml:space="preserve"> </w:t>
-      </w:r>
-      <w:r>
+          <w:lang w:val="nl-BE"/>
+        </w:rPr>
+        <w:t xml:space="preserve"> </w:t>
+      </w:r>
+      <w:r>
+        <w:rPr>
+          <w:lang w:val="nl-BE"/>
+        </w:rPr>
         <w:t>'</w:t>
       </w:r>
       <w:r>
         <w:rPr>
           <w:color w:val="448C27"/>
+          <w:lang w:val="nl-BE"/>
         </w:rPr>
         <w:t>./app.component.html</w:t>
       </w:r>
       <w:r>
+        <w:rPr>
+          <w:lang w:val="nl-BE"/>
+        </w:rPr>
         <w:t>',</w:t>
       </w:r>
     </w:p>
@@ -15830,8 +16097,15 @@
       <w:r>
         <w:rPr>
           <w:color w:val="333333"/>
-        </w:rPr>
-        <w:t xml:space="preserve">  styleUrls</w:t>
+          <w:lang w:val="nl-BE"/>
+        </w:rPr>
+        <w:t xml:space="preserve">  </w:t>
+      </w:r>
+      <w:r>
+        <w:rPr>
+          <w:color w:val="333333"/>
+        </w:rPr>
+        <w:t>styleUrls</w:t>
       </w:r>
       <w:r>
         <w:t>:</w:t>
@@ -15904,14 +16178,19 @@
         <w:pStyle w:val="mycode"/>
         <w:rPr>
           <w:color w:val="333333"/>
-        </w:rPr>
-      </w:pPr>
-      <w:r>
+          <w:lang w:val="nl-BE"/>
+        </w:rPr>
+      </w:pPr>
+      <w:r>
+        <w:rPr>
+          <w:lang w:val="nl-BE"/>
+        </w:rPr>
         <w:t>}</w:t>
       </w:r>
       <w:r>
         <w:rPr>
           <w:color w:val="333333"/>
+          <w:lang w:val="nl-BE"/>
         </w:rPr>
         <w:t>)</w:t>
       </w:r>
@@ -17831,8 +18110,6 @@
       <w:r>
         <w:t>s</w:t>
       </w:r>
-      <w:bookmarkStart w:id="0" w:name="_GoBack"/>
-      <w:bookmarkEnd w:id="0"/>
       <w:r>
         <w:t xml:space="preserve"> in ShoppingListComponent initialiseren.</w:t>
       </w:r>
@@ -18557,6 +18834,7 @@
         <w:pStyle w:val="mycode"/>
         <w:rPr>
           <w:color w:val="333333"/>
+          <w:lang w:val="nl-BE"/>
         </w:rPr>
       </w:pPr>
       <w:r>
@@ -18568,6 +18846,7 @@
       <w:r>
         <w:rPr>
           <w:color w:val="777777"/>
+          <w:lang w:val="nl-BE"/>
         </w:rPr>
         <w:t>}</w:t>
       </w:r>
@@ -18577,19 +18856,22 @@
         <w:pStyle w:val="mycode"/>
         <w:rPr>
           <w:color w:val="333333"/>
-        </w:rPr>
-      </w:pPr>
-    </w:p>
-    <w:p>
-      <w:pPr>
-        <w:pStyle w:val="mycode"/>
-        <w:rPr>
-          <w:color w:val="333333"/>
-        </w:rPr>
-      </w:pPr>
-      <w:r>
-        <w:rPr>
-          <w:color w:val="333333"/>
+          <w:lang w:val="nl-BE"/>
+        </w:rPr>
+      </w:pPr>
+    </w:p>
+    <w:p>
+      <w:pPr>
+        <w:pStyle w:val="mycode"/>
+        <w:rPr>
+          <w:color w:val="333333"/>
+          <w:lang w:val="nl-BE"/>
+        </w:rPr>
+      </w:pPr>
+      <w:r>
+        <w:rPr>
+          <w:color w:val="333333"/>
+          <w:lang w:val="nl-BE"/>
         </w:rPr>
         <w:lastRenderedPageBreak/>
         <w:t xml:space="preserve">  </w:t>
@@ -18599,21 +18881,27 @@
           <w:b/>
           <w:bCs/>
           <w:color w:val="AA3731"/>
+          <w:lang w:val="nl-BE"/>
         </w:rPr>
         <w:t>addIngredient</w:t>
       </w:r>
       <w:r>
         <w:rPr>
           <w:color w:val="777777"/>
+          <w:lang w:val="nl-BE"/>
         </w:rPr>
         <w:t>(</w:t>
       </w:r>
       <w:r>
+        <w:rPr>
+          <w:lang w:val="nl-BE"/>
+        </w:rPr>
         <w:t>ingr</w:t>
       </w:r>
       <w:r>
         <w:rPr>
           <w:color w:val="777777"/>
+          <w:lang w:val="nl-BE"/>
         </w:rPr>
         <w:t>:</w:t>
       </w:r>
@@ -18621,12 +18909,14 @@
         <w:rPr>
           <w:b/>
           <w:bCs/>
+          <w:lang w:val="nl-BE"/>
         </w:rPr>
         <w:t>Ingredient</w:t>
       </w:r>
       <w:r>
         <w:rPr>
           <w:color w:val="777777"/>
+          <w:lang w:val="nl-BE"/>
         </w:rPr>
         <w:t>){</w:t>
       </w:r>
@@ -18636,32 +18926,40 @@
         <w:pStyle w:val="mycode"/>
         <w:rPr>
           <w:color w:val="333333"/>
-        </w:rPr>
-      </w:pPr>
-      <w:r>
-        <w:rPr>
-          <w:color w:val="333333"/>
+          <w:lang w:val="nl-BE"/>
+        </w:rPr>
+      </w:pPr>
+      <w:r>
+        <w:rPr>
+          <w:color w:val="333333"/>
+          <w:lang w:val="nl-BE"/>
         </w:rPr>
         <w:t xml:space="preserve">    </w:t>
       </w:r>
       <w:r>
         <w:rPr>
           <w:color w:val="AB6526"/>
+          <w:lang w:val="nl-BE"/>
         </w:rPr>
         <w:t>this</w:t>
       </w:r>
       <w:r>
         <w:rPr>
           <w:color w:val="777777"/>
+          <w:lang w:val="nl-BE"/>
         </w:rPr>
         <w:t>.</w:t>
       </w:r>
       <w:r>
+        <w:rPr>
+          <w:lang w:val="nl-BE"/>
+        </w:rPr>
         <w:t>ingredients</w:t>
       </w:r>
       <w:r>
         <w:rPr>
           <w:color w:val="777777"/>
+          <w:lang w:val="nl-BE"/>
         </w:rPr>
         <w:t>.</w:t>
       </w:r>
@@ -18670,27 +18968,34 @@
           <w:b/>
           <w:bCs/>
           <w:color w:val="AA3731"/>
+          <w:lang w:val="nl-BE"/>
         </w:rPr>
         <w:t>push</w:t>
       </w:r>
       <w:r>
         <w:rPr>
           <w:color w:val="333333"/>
+          <w:lang w:val="nl-BE"/>
         </w:rPr>
         <w:t>(</w:t>
       </w:r>
       <w:r>
+        <w:rPr>
+          <w:lang w:val="nl-BE"/>
+        </w:rPr>
         <w:t>ingr</w:t>
       </w:r>
       <w:r>
         <w:rPr>
           <w:color w:val="333333"/>
+          <w:lang w:val="nl-BE"/>
         </w:rPr>
         <w:t>)</w:t>
       </w:r>
       <w:r>
         <w:rPr>
           <w:color w:val="777777"/>
+          <w:lang w:val="nl-BE"/>
         </w:rPr>
         <w:t>;</w:t>
       </w:r>
@@ -18700,32 +19005,40 @@
         <w:pStyle w:val="mycode"/>
         <w:rPr>
           <w:color w:val="333333"/>
-        </w:rPr>
-      </w:pPr>
-      <w:r>
-        <w:rPr>
-          <w:color w:val="333333"/>
+          <w:lang w:val="nl-BE"/>
+        </w:rPr>
+      </w:pPr>
+      <w:r>
+        <w:rPr>
+          <w:color w:val="333333"/>
+          <w:lang w:val="nl-BE"/>
         </w:rPr>
         <w:t xml:space="preserve">    </w:t>
       </w:r>
       <w:r>
         <w:rPr>
           <w:color w:val="AB6526"/>
+          <w:lang w:val="nl-BE"/>
         </w:rPr>
         <w:t>this</w:t>
       </w:r>
       <w:r>
         <w:rPr>
           <w:color w:val="777777"/>
+          <w:lang w:val="nl-BE"/>
         </w:rPr>
         <w:t>.</w:t>
       </w:r>
       <w:r>
+        <w:rPr>
+          <w:lang w:val="nl-BE"/>
+        </w:rPr>
         <w:t>ingredientsChanged</w:t>
       </w:r>
       <w:r>
         <w:rPr>
           <w:color w:val="777777"/>
+          <w:lang w:val="nl-BE"/>
         </w:rPr>
         <w:t>.</w:t>
       </w:r>
@@ -18734,33 +19047,41 @@
           <w:b/>
           <w:bCs/>
           <w:color w:val="AA3731"/>
+          <w:lang w:val="nl-BE"/>
         </w:rPr>
         <w:t>emit</w:t>
       </w:r>
       <w:r>
         <w:rPr>
           <w:color w:val="333333"/>
+          <w:lang w:val="nl-BE"/>
         </w:rPr>
         <w:t>(</w:t>
       </w:r>
       <w:r>
         <w:rPr>
           <w:color w:val="AB6526"/>
+          <w:lang w:val="nl-BE"/>
         </w:rPr>
         <w:t>this</w:t>
       </w:r>
       <w:r>
         <w:rPr>
           <w:color w:val="777777"/>
+          <w:lang w:val="nl-BE"/>
         </w:rPr>
         <w:t>.</w:t>
       </w:r>
       <w:r>
+        <w:rPr>
+          <w:lang w:val="nl-BE"/>
+        </w:rPr>
         <w:t>ingredients</w:t>
       </w:r>
       <w:r>
         <w:rPr>
           <w:color w:val="777777"/>
+          <w:lang w:val="nl-BE"/>
         </w:rPr>
         <w:t>.</w:t>
       </w:r>
@@ -18769,18 +19090,21 @@
           <w:b/>
           <w:bCs/>
           <w:color w:val="AA3731"/>
+          <w:lang w:val="nl-BE"/>
         </w:rPr>
         <w:t>slice</w:t>
       </w:r>
       <w:r>
         <w:rPr>
           <w:color w:val="333333"/>
+          <w:lang w:val="nl-BE"/>
         </w:rPr>
         <w:t>())</w:t>
       </w:r>
       <w:r>
         <w:rPr>
           <w:color w:val="777777"/>
+          <w:lang w:val="nl-BE"/>
         </w:rPr>
         <w:t>;</w:t>
       </w:r>
@@ -18790,17 +19114,20 @@
         <w:pStyle w:val="mycode"/>
         <w:rPr>
           <w:color w:val="333333"/>
-        </w:rPr>
-      </w:pPr>
-      <w:r>
-        <w:rPr>
-          <w:color w:val="333333"/>
+          <w:lang w:val="nl-BE"/>
+        </w:rPr>
+      </w:pPr>
+      <w:r>
+        <w:rPr>
+          <w:color w:val="333333"/>
+          <w:lang w:val="nl-BE"/>
         </w:rPr>
         <w:t xml:space="preserve">  </w:t>
       </w:r>
       <w:r>
         <w:rPr>
           <w:color w:val="777777"/>
+          <w:lang w:val="nl-BE"/>
         </w:rPr>
         <w:t>}</w:t>
       </w:r>
@@ -18810,11 +19137,13 @@
         <w:pStyle w:val="mycode"/>
         <w:rPr>
           <w:color w:val="333333"/>
-        </w:rPr>
-      </w:pPr>
-      <w:r>
-        <w:rPr>
-          <w:color w:val="777777"/>
+          <w:lang w:val="nl-BE"/>
+        </w:rPr>
+      </w:pPr>
+      <w:r>
+        <w:rPr>
+          <w:color w:val="777777"/>
+          <w:lang w:val="nl-BE"/>
         </w:rPr>
         <w:t>}</w:t>
       </w:r>
@@ -18825,89 +19154,114 @@
         <w:pStyle w:val="mycode"/>
         <w:rPr>
           <w:color w:val="333333"/>
-        </w:rPr>
-      </w:pPr>
-      <w:r>
+          <w:lang w:val="nl-BE"/>
+        </w:rPr>
+      </w:pPr>
+      <w:r>
+        <w:rPr>
+          <w:lang w:val="nl-BE"/>
+        </w:rPr>
         <w:t>import</w:t>
       </w:r>
       <w:r>
         <w:rPr>
           <w:color w:val="333333"/>
-        </w:rPr>
-        <w:t xml:space="preserve"> </w:t>
-      </w:r>
-      <w:r>
-        <w:rPr>
-          <w:color w:val="777777"/>
+          <w:lang w:val="nl-BE"/>
+        </w:rPr>
+        <w:t xml:space="preserve"> </w:t>
+      </w:r>
+      <w:r>
+        <w:rPr>
+          <w:color w:val="777777"/>
+          <w:lang w:val="nl-BE"/>
         </w:rPr>
         <w:t>{</w:t>
       </w:r>
       <w:r>
         <w:rPr>
           <w:color w:val="333333"/>
-        </w:rPr>
-        <w:t xml:space="preserve"> </w:t>
-      </w:r>
-      <w:r>
+          <w:lang w:val="nl-BE"/>
+        </w:rPr>
+        <w:t xml:space="preserve"> </w:t>
+      </w:r>
+      <w:r>
+        <w:rPr>
+          <w:lang w:val="nl-BE"/>
+        </w:rPr>
         <w:t>Component</w:t>
       </w:r>
       <w:r>
         <w:rPr>
           <w:color w:val="777777"/>
+          <w:lang w:val="nl-BE"/>
         </w:rPr>
         <w:t>,</w:t>
       </w:r>
       <w:r>
         <w:rPr>
           <w:color w:val="333333"/>
-        </w:rPr>
-        <w:t xml:space="preserve"> </w:t>
-      </w:r>
-      <w:r>
+          <w:lang w:val="nl-BE"/>
+        </w:rPr>
+        <w:t xml:space="preserve"> </w:t>
+      </w:r>
+      <w:r>
+        <w:rPr>
+          <w:lang w:val="nl-BE"/>
+        </w:rPr>
         <w:t>OnInit</w:t>
       </w:r>
       <w:r>
         <w:rPr>
           <w:color w:val="333333"/>
-        </w:rPr>
-        <w:t xml:space="preserve"> </w:t>
-      </w:r>
-      <w:r>
-        <w:rPr>
-          <w:color w:val="777777"/>
+          <w:lang w:val="nl-BE"/>
+        </w:rPr>
+        <w:t xml:space="preserve"> </w:t>
+      </w:r>
+      <w:r>
+        <w:rPr>
+          <w:color w:val="777777"/>
+          <w:lang w:val="nl-BE"/>
         </w:rPr>
         <w:t>}</w:t>
       </w:r>
       <w:r>
         <w:rPr>
           <w:color w:val="333333"/>
-        </w:rPr>
-        <w:t xml:space="preserve"> </w:t>
-      </w:r>
-      <w:r>
+          <w:lang w:val="nl-BE"/>
+        </w:rPr>
+        <w:t xml:space="preserve"> </w:t>
+      </w:r>
+      <w:r>
+        <w:rPr>
+          <w:lang w:val="nl-BE"/>
+        </w:rPr>
         <w:t>from</w:t>
       </w:r>
       <w:r>
         <w:rPr>
           <w:color w:val="333333"/>
-        </w:rPr>
-        <w:t xml:space="preserve"> </w:t>
-      </w:r>
-      <w:r>
-        <w:rPr>
-          <w:color w:val="777777"/>
+          <w:lang w:val="nl-BE"/>
+        </w:rPr>
+        <w:t xml:space="preserve"> </w:t>
+      </w:r>
+      <w:r>
+        <w:rPr>
+          <w:color w:val="777777"/>
+          <w:lang w:val="nl-BE"/>
         </w:rPr>
         <w:t>'</w:t>
       </w:r>
       <w:r>
         <w:rPr>
           <w:color w:val="448C27"/>
+          <w:lang w:val="nl-BE"/>
         </w:rPr>
         <w:t>@angular/core</w:t>
       </w:r>
       <w:r>
         <w:rPr>
           <w:color w:val="777777"/>
+          <w:lang w:val="nl-BE"/>
         </w:rPr>
         <w:t>';</w:t>
       </w:r>
@@ -19830,8 +20184,1185 @@
         <w:t>}</w:t>
       </w:r>
     </w:p>
+    <w:p>
+      <w:pPr>
+        <w:rPr>
+          <w:lang w:val="en-US"/>
+        </w:rPr>
+      </w:pPr>
+    </w:p>
+    <w:p>
+      <w:pPr>
+        <w:pStyle w:val="Heading3"/>
+        <w:rPr>
+          <w:lang w:val="en-US"/>
+        </w:rPr>
+      </w:pPr>
+      <w:r>
+        <w:rPr>
+          <w:lang w:val="en-US"/>
+        </w:rPr>
+        <w:t>112 Pushing recipe ingredients to the shoppinglist</w:t>
+      </w:r>
+    </w:p>
+    <w:p>
+      <w:r>
+        <w:t xml:space="preserve">Een andere toepassing van services om de ene component te laten communiceren met </w:t>
+      </w:r>
+      <w:r>
+        <w:t xml:space="preserve">de </w:t>
+      </w:r>
+      <w:r>
+        <w:t xml:space="preserve">andere. </w:t>
+      </w:r>
+      <w:r>
+        <w:t xml:space="preserve"> We injecteren ShoppingListService in RecipedetailComponent, als de gebruiker op add to shopping list klikt wordt een function uitgevoerd die de ingredienten van dat recept toevoegt aan de ingredients van de service.</w:t>
+      </w:r>
+    </w:p>
+    <w:p>
+      <w:r>
+        <w:t>Zoals hieronder bv. Een andere manier zou zijn van de ShoppingListService te injecteren in de RecipeService, daar een function voorzien om ingredients toe te voegen aan de shoppinglist ingredients. In de RecipeDetailComponent injecteren we de RecipeService om via daar de ingredients door te geven.</w:t>
+      </w:r>
+    </w:p>
+    <w:p>
+      <w:pPr>
+        <w:pStyle w:val="mycode"/>
+        <w:rPr>
+          <w:color w:val="333333"/>
+        </w:rPr>
+      </w:pPr>
+      <w:r>
+        <w:t>import</w:t>
+      </w:r>
+      <w:r>
+        <w:rPr>
+          <w:color w:val="333333"/>
+        </w:rPr>
+        <w:t xml:space="preserve"> </w:t>
+      </w:r>
+      <w:r>
+        <w:rPr>
+          <w:color w:val="777777"/>
+        </w:rPr>
+        <w:t>{</w:t>
+      </w:r>
+      <w:r>
+        <w:rPr>
+          <w:color w:val="333333"/>
+        </w:rPr>
+        <w:t xml:space="preserve"> </w:t>
+      </w:r>
+      <w:r>
+        <w:t>Component</w:t>
+      </w:r>
+      <w:r>
+        <w:rPr>
+          <w:color w:val="777777"/>
+        </w:rPr>
+        <w:t>,</w:t>
+      </w:r>
+      <w:r>
+        <w:rPr>
+          <w:color w:val="333333"/>
+        </w:rPr>
+        <w:t xml:space="preserve"> </w:t>
+      </w:r>
+      <w:r>
+        <w:t>OnInit</w:t>
+      </w:r>
+      <w:r>
+        <w:rPr>
+          <w:color w:val="777777"/>
+        </w:rPr>
+        <w:t>,</w:t>
+      </w:r>
+      <w:r>
+        <w:rPr>
+          <w:color w:val="333333"/>
+        </w:rPr>
+        <w:t xml:space="preserve"> </w:t>
+      </w:r>
+      <w:r>
+        <w:t>Input</w:t>
+      </w:r>
+      <w:r>
+        <w:rPr>
+          <w:color w:val="333333"/>
+        </w:rPr>
+        <w:t xml:space="preserve"> </w:t>
+      </w:r>
+      <w:r>
+        <w:rPr>
+          <w:color w:val="777777"/>
+        </w:rPr>
+        <w:t>}</w:t>
+      </w:r>
+      <w:r>
+        <w:rPr>
+          <w:color w:val="333333"/>
+        </w:rPr>
+        <w:t xml:space="preserve"> </w:t>
+      </w:r>
+      <w:r>
+        <w:t>from</w:t>
+      </w:r>
+      <w:r>
+        <w:rPr>
+          <w:color w:val="333333"/>
+        </w:rPr>
+        <w:t xml:space="preserve"> </w:t>
+      </w:r>
+      <w:r>
+        <w:rPr>
+          <w:color w:val="777777"/>
+        </w:rPr>
+        <w:t>'</w:t>
+      </w:r>
+      <w:r>
+        <w:rPr>
+          <w:color w:val="448C27"/>
+        </w:rPr>
+        <w:t>@angular/core</w:t>
+      </w:r>
+      <w:r>
+        <w:rPr>
+          <w:color w:val="777777"/>
+        </w:rPr>
+        <w:t>';</w:t>
+      </w:r>
+    </w:p>
+    <w:p>
+      <w:pPr>
+        <w:pStyle w:val="mycode"/>
+        <w:rPr>
+          <w:color w:val="333333"/>
+        </w:rPr>
+      </w:pPr>
+      <w:r>
+        <w:t>import</w:t>
+      </w:r>
+      <w:r>
+        <w:rPr>
+          <w:color w:val="333333"/>
+        </w:rPr>
+        <w:t xml:space="preserve"> </w:t>
+      </w:r>
+      <w:r>
+        <w:rPr>
+          <w:color w:val="777777"/>
+        </w:rPr>
+        <w:t>{</w:t>
+      </w:r>
+      <w:r>
+        <w:rPr>
+          <w:color w:val="333333"/>
+        </w:rPr>
+        <w:t xml:space="preserve"> </w:t>
+      </w:r>
+      <w:r>
+        <w:t>Recipe</w:t>
+      </w:r>
+      <w:r>
+        <w:rPr>
+          <w:color w:val="333333"/>
+        </w:rPr>
+        <w:t xml:space="preserve"> </w:t>
+      </w:r>
+      <w:r>
+        <w:rPr>
+          <w:color w:val="777777"/>
+        </w:rPr>
+        <w:t>}</w:t>
+      </w:r>
+      <w:r>
+        <w:rPr>
+          <w:color w:val="333333"/>
+        </w:rPr>
+        <w:t xml:space="preserve"> </w:t>
+      </w:r>
+      <w:r>
+        <w:t>from</w:t>
+      </w:r>
+      <w:r>
+        <w:rPr>
+          <w:color w:val="333333"/>
+        </w:rPr>
+        <w:t xml:space="preserve"> </w:t>
+      </w:r>
+      <w:r>
+        <w:rPr>
+          <w:color w:val="777777"/>
+        </w:rPr>
+        <w:t>'</w:t>
+      </w:r>
+      <w:r>
+        <w:rPr>
+          <w:color w:val="448C27"/>
+        </w:rPr>
+        <w:t>../recipe</w:t>
+      </w:r>
+      <w:r>
+        <w:rPr>
+          <w:color w:val="777777"/>
+        </w:rPr>
+        <w:t>';</w:t>
+      </w:r>
+    </w:p>
+    <w:p>
+      <w:pPr>
+        <w:pStyle w:val="mycode"/>
+        <w:rPr>
+          <w:color w:val="333333"/>
+        </w:rPr>
+      </w:pPr>
+      <w:r>
+        <w:t>import</w:t>
+      </w:r>
+      <w:r>
+        <w:rPr>
+          <w:color w:val="333333"/>
+        </w:rPr>
+        <w:t xml:space="preserve"> </w:t>
+      </w:r>
+      <w:r>
+        <w:rPr>
+          <w:color w:val="777777"/>
+        </w:rPr>
+        <w:t>{</w:t>
+      </w:r>
+      <w:r>
+        <w:rPr>
+          <w:color w:val="333333"/>
+        </w:rPr>
+        <w:t xml:space="preserve"> </w:t>
+      </w:r>
+      <w:r>
+        <w:t>ShoppingListService</w:t>
+      </w:r>
+      <w:r>
+        <w:rPr>
+          <w:color w:val="333333"/>
+        </w:rPr>
+        <w:t xml:space="preserve"> </w:t>
+      </w:r>
+      <w:r>
+        <w:rPr>
+          <w:color w:val="777777"/>
+        </w:rPr>
+        <w:t>}</w:t>
+      </w:r>
+      <w:r>
+        <w:rPr>
+          <w:color w:val="333333"/>
+        </w:rPr>
+        <w:t xml:space="preserve"> </w:t>
+      </w:r>
+      <w:r>
+        <w:t>from</w:t>
+      </w:r>
+      <w:r>
+        <w:rPr>
+          <w:color w:val="333333"/>
+        </w:rPr>
+        <w:t xml:space="preserve"> </w:t>
+      </w:r>
+      <w:r>
+        <w:rPr>
+          <w:color w:val="777777"/>
+        </w:rPr>
+        <w:t>'</w:t>
+      </w:r>
+      <w:r>
+        <w:rPr>
+          <w:color w:val="448C27"/>
+        </w:rPr>
+        <w:t>../../shopping-list/shopping-list.service</w:t>
+      </w:r>
+      <w:r>
+        <w:rPr>
+          <w:color w:val="777777"/>
+        </w:rPr>
+        <w:t>';</w:t>
+      </w:r>
+    </w:p>
+    <w:p>
+      <w:pPr>
+        <w:pStyle w:val="mycode"/>
+        <w:rPr>
+          <w:color w:val="333333"/>
+        </w:rPr>
+      </w:pPr>
+      <w:r>
+        <w:t>import</w:t>
+      </w:r>
+      <w:r>
+        <w:rPr>
+          <w:color w:val="333333"/>
+        </w:rPr>
+        <w:t xml:space="preserve"> </w:t>
+      </w:r>
+      <w:r>
+        <w:rPr>
+          <w:color w:val="777777"/>
+        </w:rPr>
+        <w:t>{</w:t>
+      </w:r>
+      <w:r>
+        <w:rPr>
+          <w:color w:val="333333"/>
+        </w:rPr>
+        <w:t xml:space="preserve"> </w:t>
+      </w:r>
+      <w:r>
+        <w:t>Ingredient</w:t>
+      </w:r>
+      <w:r>
+        <w:rPr>
+          <w:color w:val="333333"/>
+        </w:rPr>
+        <w:t xml:space="preserve"> </w:t>
+      </w:r>
+      <w:r>
+        <w:rPr>
+          <w:color w:val="777777"/>
+        </w:rPr>
+        <w:t>}</w:t>
+      </w:r>
+      <w:r>
+        <w:rPr>
+          <w:color w:val="333333"/>
+        </w:rPr>
+        <w:t xml:space="preserve"> </w:t>
+      </w:r>
+      <w:r>
+        <w:t>from</w:t>
+      </w:r>
+      <w:r>
+        <w:rPr>
+          <w:color w:val="333333"/>
+        </w:rPr>
+        <w:t xml:space="preserve"> </w:t>
+      </w:r>
+      <w:r>
+        <w:rPr>
+          <w:color w:val="777777"/>
+        </w:rPr>
+        <w:t>'</w:t>
+      </w:r>
+      <w:r>
+        <w:rPr>
+          <w:color w:val="448C27"/>
+        </w:rPr>
+        <w:t>../../shared/ingredient</w:t>
+      </w:r>
+      <w:r>
+        <w:rPr>
+          <w:color w:val="777777"/>
+        </w:rPr>
+        <w:t>';</w:t>
+      </w:r>
+    </w:p>
+    <w:p>
+      <w:pPr>
+        <w:pStyle w:val="mycode"/>
+        <w:rPr>
+          <w:color w:val="333333"/>
+        </w:rPr>
+      </w:pPr>
+    </w:p>
+    <w:p>
+      <w:pPr>
+        <w:pStyle w:val="mycode"/>
+        <w:rPr>
+          <w:color w:val="333333"/>
+        </w:rPr>
+      </w:pPr>
+      <w:r>
+        <w:rPr>
+          <w:color w:val="777777"/>
+        </w:rPr>
+        <w:t>@</w:t>
+      </w:r>
+      <w:r>
+        <w:rPr>
+          <w:b/>
+          <w:bCs/>
+          <w:color w:val="AA3731"/>
+        </w:rPr>
+        <w:t>Component</w:t>
+      </w:r>
+      <w:r>
+        <w:rPr>
+          <w:color w:val="333333"/>
+        </w:rPr>
+        <w:t>(</w:t>
+      </w:r>
+      <w:r>
+        <w:rPr>
+          <w:color w:val="777777"/>
+        </w:rPr>
+        <w:t>{</w:t>
+      </w:r>
+    </w:p>
+    <w:p>
+      <w:pPr>
+        <w:pStyle w:val="mycode"/>
+        <w:rPr>
+          <w:color w:val="333333"/>
+        </w:rPr>
+      </w:pPr>
+      <w:r>
+        <w:rPr>
+          <w:color w:val="333333"/>
+        </w:rPr>
+        <w:lastRenderedPageBreak/>
+        <w:t xml:space="preserve">  selector</w:t>
+      </w:r>
+      <w:r>
+        <w:rPr>
+          <w:color w:val="777777"/>
+        </w:rPr>
+        <w:t>:</w:t>
+      </w:r>
+      <w:r>
+        <w:rPr>
+          <w:color w:val="333333"/>
+        </w:rPr>
+        <w:t xml:space="preserve"> </w:t>
+      </w:r>
+      <w:r>
+        <w:rPr>
+          <w:color w:val="777777"/>
+        </w:rPr>
+        <w:t>'</w:t>
+      </w:r>
+      <w:r>
+        <w:rPr>
+          <w:color w:val="448C27"/>
+        </w:rPr>
+        <w:t>app-recipe-detail</w:t>
+      </w:r>
+      <w:r>
+        <w:rPr>
+          <w:color w:val="777777"/>
+        </w:rPr>
+        <w:t>',</w:t>
+      </w:r>
+    </w:p>
+    <w:p>
+      <w:pPr>
+        <w:pStyle w:val="mycode"/>
+        <w:rPr>
+          <w:color w:val="333333"/>
+        </w:rPr>
+      </w:pPr>
+      <w:r>
+        <w:rPr>
+          <w:color w:val="333333"/>
+        </w:rPr>
+        <w:t xml:space="preserve">  templateUrl</w:t>
+      </w:r>
+      <w:r>
+        <w:rPr>
+          <w:color w:val="777777"/>
+        </w:rPr>
+        <w:t>:</w:t>
+      </w:r>
+      <w:r>
+        <w:rPr>
+          <w:color w:val="333333"/>
+        </w:rPr>
+        <w:t xml:space="preserve"> </w:t>
+      </w:r>
+      <w:r>
+        <w:rPr>
+          <w:color w:val="777777"/>
+        </w:rPr>
+        <w:t>'</w:t>
+      </w:r>
+      <w:r>
+        <w:rPr>
+          <w:color w:val="448C27"/>
+        </w:rPr>
+        <w:t>./recipe-detail.component.html</w:t>
+      </w:r>
+      <w:r>
+        <w:rPr>
+          <w:color w:val="777777"/>
+        </w:rPr>
+        <w:t>',</w:t>
+      </w:r>
+    </w:p>
+    <w:p>
+      <w:pPr>
+        <w:pStyle w:val="mycode"/>
+        <w:rPr>
+          <w:color w:val="333333"/>
+        </w:rPr>
+      </w:pPr>
+      <w:r>
+        <w:rPr>
+          <w:color w:val="333333"/>
+        </w:rPr>
+        <w:t xml:space="preserve">  styleUrls</w:t>
+      </w:r>
+      <w:r>
+        <w:rPr>
+          <w:color w:val="777777"/>
+        </w:rPr>
+        <w:t>:</w:t>
+      </w:r>
+      <w:r>
+        <w:rPr>
+          <w:color w:val="333333"/>
+        </w:rPr>
+        <w:t xml:space="preserve"> [</w:t>
+      </w:r>
+      <w:r>
+        <w:rPr>
+          <w:color w:val="777777"/>
+        </w:rPr>
+        <w:t>'</w:t>
+      </w:r>
+      <w:r>
+        <w:rPr>
+          <w:color w:val="448C27"/>
+        </w:rPr>
+        <w:t>./recipe-detail.component.css</w:t>
+      </w:r>
+      <w:r>
+        <w:rPr>
+          <w:color w:val="777777"/>
+        </w:rPr>
+        <w:t>'</w:t>
+      </w:r>
+      <w:r>
+        <w:rPr>
+          <w:color w:val="333333"/>
+        </w:rPr>
+        <w:t>]</w:t>
+      </w:r>
+    </w:p>
+    <w:p>
+      <w:pPr>
+        <w:pStyle w:val="mycode"/>
+        <w:rPr>
+          <w:color w:val="333333"/>
+        </w:rPr>
+      </w:pPr>
+      <w:r>
+        <w:rPr>
+          <w:color w:val="777777"/>
+        </w:rPr>
+        <w:t>}</w:t>
+      </w:r>
+      <w:r>
+        <w:rPr>
+          <w:color w:val="333333"/>
+        </w:rPr>
+        <w:t>)</w:t>
+      </w:r>
+    </w:p>
+    <w:p>
+      <w:pPr>
+        <w:pStyle w:val="mycode"/>
+        <w:rPr>
+          <w:color w:val="333333"/>
+        </w:rPr>
+      </w:pPr>
+      <w:r>
+        <w:t>export</w:t>
+      </w:r>
+      <w:r>
+        <w:rPr>
+          <w:color w:val="333333"/>
+        </w:rPr>
+        <w:t xml:space="preserve"> </w:t>
+      </w:r>
+      <w:r>
+        <w:t>class</w:t>
+      </w:r>
+      <w:r>
+        <w:rPr>
+          <w:color w:val="333333"/>
+        </w:rPr>
+        <w:t xml:space="preserve"> </w:t>
+      </w:r>
+      <w:r>
+        <w:rPr>
+          <w:b/>
+          <w:bCs/>
+        </w:rPr>
+        <w:t>RecipeDetailComponent</w:t>
+      </w:r>
+      <w:r>
+        <w:rPr>
+          <w:color w:val="333333"/>
+        </w:rPr>
+        <w:t xml:space="preserve"> </w:t>
+      </w:r>
+      <w:r>
+        <w:t>implements</w:t>
+      </w:r>
+      <w:r>
+        <w:rPr>
+          <w:color w:val="333333"/>
+        </w:rPr>
+        <w:t xml:space="preserve"> </w:t>
+      </w:r>
+      <w:r>
+        <w:rPr>
+          <w:b/>
+          <w:bCs/>
+        </w:rPr>
+        <w:t>OnInit</w:t>
+      </w:r>
+      <w:r>
+        <w:rPr>
+          <w:color w:val="333333"/>
+        </w:rPr>
+        <w:t xml:space="preserve"> </w:t>
+      </w:r>
+      <w:r>
+        <w:rPr>
+          <w:color w:val="777777"/>
+        </w:rPr>
+        <w:t>{</w:t>
+      </w:r>
+    </w:p>
+    <w:p>
+      <w:pPr>
+        <w:pStyle w:val="mycode"/>
+        <w:rPr>
+          <w:color w:val="333333"/>
+        </w:rPr>
+      </w:pPr>
+      <w:r>
+        <w:rPr>
+          <w:color w:val="333333"/>
+        </w:rPr>
+        <w:t xml:space="preserve">  </w:t>
+      </w:r>
+      <w:r>
+        <w:rPr>
+          <w:color w:val="777777"/>
+        </w:rPr>
+        <w:t>@</w:t>
+      </w:r>
+      <w:r>
+        <w:rPr>
+          <w:b/>
+          <w:bCs/>
+          <w:color w:val="AA3731"/>
+        </w:rPr>
+        <w:t>Input</w:t>
+      </w:r>
+      <w:r>
+        <w:rPr>
+          <w:color w:val="333333"/>
+        </w:rPr>
+        <w:t xml:space="preserve">() </w:t>
+      </w:r>
+      <w:r>
+        <w:t>recipe</w:t>
+      </w:r>
+      <w:r>
+        <w:rPr>
+          <w:color w:val="777777"/>
+        </w:rPr>
+        <w:t>:</w:t>
+      </w:r>
+      <w:r>
+        <w:rPr>
+          <w:b/>
+          <w:bCs/>
+        </w:rPr>
+        <w:t>Recipe</w:t>
+      </w:r>
+      <w:r>
+        <w:rPr>
+          <w:color w:val="777777"/>
+        </w:rPr>
+        <w:t>;</w:t>
+      </w:r>
+    </w:p>
+    <w:p>
+      <w:pPr>
+        <w:pStyle w:val="mycode"/>
+        <w:rPr>
+          <w:color w:val="333333"/>
+        </w:rPr>
+      </w:pPr>
+      <w:r>
+        <w:rPr>
+          <w:color w:val="333333"/>
+        </w:rPr>
+        <w:t xml:space="preserve">  </w:t>
+      </w:r>
+      <w:r>
+        <w:t>constructor</w:t>
+      </w:r>
+      <w:r>
+        <w:rPr>
+          <w:color w:val="777777"/>
+        </w:rPr>
+        <w:t>(</w:t>
+      </w:r>
+      <w:r>
+        <w:t>private</w:t>
+      </w:r>
+      <w:r>
+        <w:rPr>
+          <w:color w:val="333333"/>
+        </w:rPr>
+        <w:t xml:space="preserve"> </w:t>
+      </w:r>
+      <w:r>
+        <w:t>shoppingListService</w:t>
+      </w:r>
+      <w:r>
+        <w:rPr>
+          <w:color w:val="777777"/>
+        </w:rPr>
+        <w:t>:</w:t>
+      </w:r>
+      <w:r>
+        <w:rPr>
+          <w:color w:val="333333"/>
+        </w:rPr>
+        <w:t xml:space="preserve"> </w:t>
+      </w:r>
+      <w:r>
+        <w:rPr>
+          <w:b/>
+          <w:bCs/>
+        </w:rPr>
+        <w:t>ShoppingListService</w:t>
+      </w:r>
+      <w:r>
+        <w:rPr>
+          <w:color w:val="777777"/>
+        </w:rPr>
+        <w:t>)</w:t>
+      </w:r>
+      <w:r>
+        <w:rPr>
+          <w:color w:val="333333"/>
+        </w:rPr>
+        <w:t xml:space="preserve"> </w:t>
+      </w:r>
+      <w:r>
+        <w:rPr>
+          <w:color w:val="777777"/>
+        </w:rPr>
+        <w:t>{</w:t>
+      </w:r>
+      <w:r>
+        <w:rPr>
+          <w:color w:val="333333"/>
+        </w:rPr>
+        <w:t xml:space="preserve"> </w:t>
+      </w:r>
+      <w:r>
+        <w:rPr>
+          <w:color w:val="777777"/>
+        </w:rPr>
+        <w:t>}</w:t>
+      </w:r>
+    </w:p>
+    <w:p>
+      <w:pPr>
+        <w:pStyle w:val="mycode"/>
+        <w:rPr>
+          <w:color w:val="333333"/>
+        </w:rPr>
+      </w:pPr>
+      <w:r>
+        <w:rPr>
+          <w:color w:val="333333"/>
+        </w:rPr>
+        <w:t xml:space="preserve">  </w:t>
+      </w:r>
+      <w:r>
+        <w:rPr>
+          <w:b/>
+          <w:bCs/>
+          <w:color w:val="AA3731"/>
+        </w:rPr>
+        <w:t>ingrToShoppingList</w:t>
+      </w:r>
+      <w:r>
+        <w:rPr>
+          <w:color w:val="777777"/>
+        </w:rPr>
+        <w:t>(){</w:t>
+      </w:r>
+    </w:p>
+    <w:p>
+      <w:pPr>
+        <w:pStyle w:val="mycode"/>
+        <w:rPr>
+          <w:color w:val="333333"/>
+        </w:rPr>
+      </w:pPr>
+      <w:r>
+        <w:rPr>
+          <w:color w:val="333333"/>
+        </w:rPr>
+        <w:t xml:space="preserve">    </w:t>
+      </w:r>
+      <w:r>
+        <w:rPr>
+          <w:color w:val="AB6526"/>
+        </w:rPr>
+        <w:t>this</w:t>
+      </w:r>
+      <w:r>
+        <w:rPr>
+          <w:color w:val="777777"/>
+        </w:rPr>
+        <w:t>.</w:t>
+      </w:r>
+      <w:r>
+        <w:t>recipe</w:t>
+      </w:r>
+      <w:r>
+        <w:rPr>
+          <w:color w:val="777777"/>
+        </w:rPr>
+        <w:t>.</w:t>
+      </w:r>
+      <w:r>
+        <w:t>ingredients</w:t>
+      </w:r>
+      <w:r>
+        <w:rPr>
+          <w:color w:val="777777"/>
+        </w:rPr>
+        <w:t>.</w:t>
+      </w:r>
+      <w:r>
+        <w:rPr>
+          <w:b/>
+          <w:bCs/>
+          <w:color w:val="AA3731"/>
+        </w:rPr>
+        <w:t>forEach</w:t>
+      </w:r>
+      <w:r>
+        <w:rPr>
+          <w:color w:val="333333"/>
+        </w:rPr>
+        <w:t>(</w:t>
+      </w:r>
+    </w:p>
+    <w:p>
+      <w:pPr>
+        <w:pStyle w:val="mycode"/>
+        <w:rPr>
+          <w:color w:val="333333"/>
+        </w:rPr>
+      </w:pPr>
+      <w:r>
+        <w:rPr>
+          <w:color w:val="333333"/>
+        </w:rPr>
+        <w:t xml:space="preserve">      </w:t>
+      </w:r>
+      <w:r>
+        <w:rPr>
+          <w:color w:val="777777"/>
+        </w:rPr>
+        <w:t>(</w:t>
+      </w:r>
+      <w:r>
+        <w:t>ingredient</w:t>
+      </w:r>
+      <w:r>
+        <w:rPr>
+          <w:color w:val="777777"/>
+        </w:rPr>
+        <w:t>:</w:t>
+      </w:r>
+      <w:r>
+        <w:rPr>
+          <w:b/>
+          <w:bCs/>
+        </w:rPr>
+        <w:t>Ingredient</w:t>
+      </w:r>
+      <w:r>
+        <w:rPr>
+          <w:color w:val="777777"/>
+        </w:rPr>
+        <w:t>)</w:t>
+      </w:r>
+      <w:r>
+        <w:t>=&gt;</w:t>
+      </w:r>
+      <w:r>
+        <w:rPr>
+          <w:color w:val="777777"/>
+        </w:rPr>
+        <w:t>{</w:t>
+      </w:r>
+    </w:p>
+    <w:p>
+      <w:pPr>
+        <w:pStyle w:val="mycode"/>
+        <w:rPr>
+          <w:color w:val="333333"/>
+        </w:rPr>
+      </w:pPr>
+      <w:r>
+        <w:rPr>
+          <w:color w:val="333333"/>
+        </w:rPr>
+        <w:t xml:space="preserve">        </w:t>
+      </w:r>
+      <w:r>
+        <w:rPr>
+          <w:color w:val="AB6526"/>
+        </w:rPr>
+        <w:t>this</w:t>
+      </w:r>
+      <w:r>
+        <w:rPr>
+          <w:color w:val="777777"/>
+        </w:rPr>
+        <w:t>.</w:t>
+      </w:r>
+      <w:r>
+        <w:t>shoppingListService</w:t>
+      </w:r>
+      <w:r>
+        <w:rPr>
+          <w:color w:val="777777"/>
+        </w:rPr>
+        <w:t>.</w:t>
+      </w:r>
+      <w:r>
+        <w:rPr>
+          <w:b/>
+          <w:bCs/>
+          <w:color w:val="AA3731"/>
+        </w:rPr>
+        <w:t>addIngredient</w:t>
+      </w:r>
+      <w:r>
+        <w:rPr>
+          <w:color w:val="333333"/>
+        </w:rPr>
+        <w:t>(</w:t>
+      </w:r>
+      <w:r>
+        <w:t>ingredient</w:t>
+      </w:r>
+      <w:r>
+        <w:rPr>
+          <w:color w:val="333333"/>
+        </w:rPr>
+        <w:t>)</w:t>
+      </w:r>
+    </w:p>
+    <w:p>
+      <w:pPr>
+        <w:pStyle w:val="mycode"/>
+        <w:rPr>
+          <w:color w:val="333333"/>
+        </w:rPr>
+      </w:pPr>
+      <w:r>
+        <w:rPr>
+          <w:color w:val="333333"/>
+        </w:rPr>
+        <w:t xml:space="preserve">      </w:t>
+      </w:r>
+      <w:r>
+        <w:rPr>
+          <w:color w:val="777777"/>
+        </w:rPr>
+        <w:t>}</w:t>
+      </w:r>
+    </w:p>
+    <w:p>
+      <w:pPr>
+        <w:pStyle w:val="mycode"/>
+        <w:rPr>
+          <w:color w:val="333333"/>
+        </w:rPr>
+      </w:pPr>
+      <w:r>
+        <w:rPr>
+          <w:color w:val="333333"/>
+        </w:rPr>
+        <w:t xml:space="preserve">    )</w:t>
+      </w:r>
+      <w:r>
+        <w:rPr>
+          <w:color w:val="777777"/>
+        </w:rPr>
+        <w:t>;</w:t>
+      </w:r>
+    </w:p>
+    <w:p>
+      <w:pPr>
+        <w:pStyle w:val="mycode"/>
+        <w:rPr>
+          <w:color w:val="333333"/>
+        </w:rPr>
+      </w:pPr>
+      <w:r>
+        <w:rPr>
+          <w:color w:val="333333"/>
+        </w:rPr>
+        <w:t xml:space="preserve">    </w:t>
+      </w:r>
+    </w:p>
+    <w:p>
+      <w:pPr>
+        <w:pStyle w:val="mycode"/>
+        <w:rPr>
+          <w:color w:val="333333"/>
+        </w:rPr>
+      </w:pPr>
+      <w:r>
+        <w:rPr>
+          <w:color w:val="333333"/>
+        </w:rPr>
+        <w:t xml:space="preserve">  </w:t>
+      </w:r>
+      <w:r>
+        <w:rPr>
+          <w:color w:val="777777"/>
+        </w:rPr>
+        <w:t>}</w:t>
+      </w:r>
+    </w:p>
+    <w:p>
+      <w:pPr>
+        <w:pStyle w:val="mycode"/>
+        <w:rPr>
+          <w:color w:val="333333"/>
+        </w:rPr>
+      </w:pPr>
+      <w:r>
+        <w:rPr>
+          <w:color w:val="333333"/>
+        </w:rPr>
+        <w:t xml:space="preserve">  </w:t>
+      </w:r>
+      <w:r>
+        <w:rPr>
+          <w:b/>
+          <w:bCs/>
+          <w:color w:val="AA3731"/>
+        </w:rPr>
+        <w:t>ngOnInit</w:t>
+      </w:r>
+      <w:r>
+        <w:rPr>
+          <w:color w:val="777777"/>
+        </w:rPr>
+        <w:t>()</w:t>
+      </w:r>
+      <w:r>
+        <w:rPr>
+          <w:color w:val="333333"/>
+        </w:rPr>
+        <w:t xml:space="preserve"> </w:t>
+      </w:r>
+      <w:r>
+        <w:rPr>
+          <w:color w:val="777777"/>
+        </w:rPr>
+        <w:t>{</w:t>
+      </w:r>
+    </w:p>
+    <w:p>
+      <w:pPr>
+        <w:pStyle w:val="mycode"/>
+        <w:rPr>
+          <w:color w:val="333333"/>
+        </w:rPr>
+      </w:pPr>
+      <w:r>
+        <w:rPr>
+          <w:color w:val="333333"/>
+        </w:rPr>
+        <w:t xml:space="preserve">  </w:t>
+      </w:r>
+      <w:r>
+        <w:rPr>
+          <w:color w:val="777777"/>
+        </w:rPr>
+        <w:t>}</w:t>
+      </w:r>
+    </w:p>
+    <w:p>
+      <w:pPr>
+        <w:pStyle w:val="mycode"/>
+        <w:rPr>
+          <w:color w:val="333333"/>
+        </w:rPr>
+      </w:pPr>
+      <w:r>
+        <w:rPr>
+          <w:color w:val="777777"/>
+        </w:rPr>
+        <w:t>}</w:t>
+      </w:r>
+    </w:p>
     <w:p/>
-    <w:p/>
+    <w:p>
+      <w:pPr>
+        <w:pStyle w:val="Heading2"/>
+      </w:pPr>
+      <w:r>
+        <w:t>Section 11 Changing Pages with Routing</w:t>
+      </w:r>
+    </w:p>
+    <w:p>
+      <w:pPr>
+        <w:pStyle w:val="Heading3"/>
+      </w:pPr>
+      <w:r>
+        <w:t>111 intro</w:t>
+      </w:r>
+    </w:p>
+    <w:p>
+      <w:r>
+        <w:t>Stel dat we een applicatie willen bouwen waarbij dat als we naar een ander deel navigeren het in de URL te zien is, zoals bv …/users of …/account</w:t>
+      </w:r>
+    </w:p>
+    <w:p>
+      <w:r>
+        <w:t>We kunnen dit realiseren zonder fysisch mappen en andere html te hebben en dus met een SPA blijven werken maar javascript voorziet dan verschillende “pages” per url match.</w:t>
+      </w:r>
+    </w:p>
+    <w:p>
+      <w:pPr>
+        <w:pStyle w:val="Heading3"/>
+        <w:rPr>
+          <w:lang w:val="en-US"/>
+        </w:rPr>
+      </w:pPr>
+      <w:r>
+        <w:rPr>
+          <w:lang w:val="en-US"/>
+        </w:rPr>
+        <w:t>112 why do we need a router</w:t>
+      </w:r>
+    </w:p>
+    <w:p>
+      <w:pPr>
+        <w:rPr>
+          <w:lang w:val="en-US"/>
+        </w:rPr>
+      </w:pPr>
+      <w:bookmarkStart w:id="0" w:name="_GoBack"/>
+      <w:bookmarkEnd w:id="0"/>
+    </w:p>
     <w:sectPr>
       <w:pgSz w:w="11906" w:h="16838"/>
       <w:pgMar w:top="1418" w:right="1418" w:bottom="1418" w:left="1418" w:header="709" w:footer="709" w:gutter="0"/>
@@ -20425,6 +21956,7 @@
   <w:style w:type="character" w:default="1" w:styleId="DefaultParagraphFont">
     <w:name w:val="Default Paragraph Font"/>
     <w:uiPriority w:val="1"/>
+    <w:semiHidden/>
     <w:unhideWhenUsed/>
   </w:style>
   <w:style w:type="table" w:default="1" w:styleId="TableNormal">

</xml_diff>

<commit_message>
tm eerste hfdstk 116 navigation paths begin
</commit_message>
<xml_diff>
--- a/samenvatting.docx
+++ b/samenvatting.docx
@@ -21313,20 +21313,38 @@
         <w:t>}</w:t>
       </w:r>
     </w:p>
-    <w:p/>
+    <w:p>
+      <w:pPr>
+        <w:rPr>
+          <w:lang w:val="en-US"/>
+        </w:rPr>
+      </w:pPr>
+    </w:p>
     <w:p>
       <w:pPr>
         <w:pStyle w:val="Heading2"/>
-      </w:pPr>
-      <w:r>
+        <w:rPr>
+          <w:lang w:val="en-US"/>
+        </w:rPr>
+      </w:pPr>
+      <w:r>
+        <w:rPr>
+          <w:lang w:val="en-US"/>
+        </w:rPr>
         <w:t>Section 11 Changing Pages with Routing</w:t>
       </w:r>
     </w:p>
     <w:p>
       <w:pPr>
         <w:pStyle w:val="Heading3"/>
-      </w:pPr>
-      <w:r>
+        <w:rPr>
+          <w:lang w:val="en-US"/>
+        </w:rPr>
+      </w:pPr>
+      <w:r>
+        <w:rPr>
+          <w:lang w:val="en-US"/>
+        </w:rPr>
         <w:t>111 intro</w:t>
       </w:r>
     </w:p>
@@ -21355,11 +21373,1208 @@
       </w:r>
     </w:p>
     <w:p>
-      <w:pPr>
-        <w:rPr>
-          <w:lang w:val="en-US"/>
-        </w:rPr>
-      </w:pPr>
+      <w:r>
+        <w:t xml:space="preserve">De beste plaats om routing op te zetten voor een ganse app is in AppModule natuurlijk, nu gaan dat rechtstreeks erin coderen maar we zouden misschien beter een aparte </w:t>
+      </w:r>
+      <w:r>
+        <w:t>App</w:t>
+      </w:r>
+      <w:r>
+        <w:t>Routing module</w:t>
+      </w:r>
+      <w:r>
+        <w:t xml:space="preserve"> schrijven en die in AppModule importeren.</w:t>
+      </w:r>
+    </w:p>
+    <w:p>
+      <w:r>
+        <w:t>We definiëren de routes van onze app in een constante.</w:t>
+      </w:r>
+    </w:p>
+    <w:p>
+      <w:pPr>
+        <w:pStyle w:val="mycode"/>
+      </w:pPr>
+      <w:r>
+        <w:t>…</w:t>
+      </w:r>
+    </w:p>
+    <w:p>
+      <w:pPr>
+        <w:pStyle w:val="mycode"/>
+        <w:rPr>
+          <w:color w:val="333333"/>
+        </w:rPr>
+      </w:pPr>
+      <w:r>
+        <w:t>import</w:t>
+      </w:r>
+      <w:r>
+        <w:rPr>
+          <w:color w:val="333333"/>
+        </w:rPr>
+        <w:t xml:space="preserve"> </w:t>
+      </w:r>
+      <w:r>
+        <w:rPr>
+          <w:color w:val="777777"/>
+        </w:rPr>
+        <w:t>{</w:t>
+      </w:r>
+      <w:r>
+        <w:rPr>
+          <w:color w:val="333333"/>
+        </w:rPr>
+        <w:t xml:space="preserve"> </w:t>
+      </w:r>
+      <w:r>
+        <w:rPr>
+          <w:color w:val="7A3E9D"/>
+        </w:rPr>
+        <w:t>Routes</w:t>
+      </w:r>
+      <w:r>
+        <w:rPr>
+          <w:color w:val="333333"/>
+        </w:rPr>
+        <w:t xml:space="preserve"> </w:t>
+      </w:r>
+      <w:r>
+        <w:rPr>
+          <w:color w:val="777777"/>
+        </w:rPr>
+        <w:t>}</w:t>
+      </w:r>
+      <w:r>
+        <w:rPr>
+          <w:color w:val="333333"/>
+        </w:rPr>
+        <w:t xml:space="preserve"> </w:t>
+      </w:r>
+      <w:r>
+        <w:t>from</w:t>
+      </w:r>
+      <w:r>
+        <w:rPr>
+          <w:color w:val="333333"/>
+        </w:rPr>
+        <w:t xml:space="preserve"> </w:t>
+      </w:r>
+      <w:r>
+        <w:rPr>
+          <w:color w:val="777777"/>
+        </w:rPr>
+        <w:t>"</w:t>
+      </w:r>
+      <w:r>
+        <w:rPr>
+          <w:color w:val="448C27"/>
+        </w:rPr>
+        <w:t>@angular/router</w:t>
+      </w:r>
+      <w:r>
+        <w:rPr>
+          <w:color w:val="777777"/>
+        </w:rPr>
+        <w:t>";</w:t>
+      </w:r>
+    </w:p>
+    <w:p>
+      <w:pPr>
+        <w:pStyle w:val="mycode"/>
+        <w:rPr>
+          <w:color w:val="333333"/>
+        </w:rPr>
+      </w:pPr>
+      <w:r>
+        <w:rPr>
+          <w:color w:val="333333"/>
+        </w:rPr>
+        <w:t>…</w:t>
+      </w:r>
+    </w:p>
+    <w:p>
+      <w:pPr>
+        <w:pStyle w:val="mycode"/>
+        <w:rPr>
+          <w:color w:val="333333"/>
+        </w:rPr>
+      </w:pPr>
+      <w:r>
+        <w:rPr>
+          <w:color w:val="7A3E9D"/>
+        </w:rPr>
+        <w:t>const</w:t>
+      </w:r>
+      <w:r>
+        <w:rPr>
+          <w:color w:val="333333"/>
+        </w:rPr>
+        <w:t xml:space="preserve"> </w:t>
+      </w:r>
+      <w:r>
+        <w:rPr>
+          <w:color w:val="7A3E9D"/>
+        </w:rPr>
+        <w:t>appRoutes</w:t>
+      </w:r>
+      <w:r>
+        <w:rPr>
+          <w:color w:val="777777"/>
+        </w:rPr>
+        <w:t>:</w:t>
+      </w:r>
+      <w:r>
+        <w:rPr>
+          <w:b/>
+          <w:bCs/>
+          <w:color w:val="7A3E9D"/>
+        </w:rPr>
+        <w:t>Routes</w:t>
+      </w:r>
+      <w:r>
+        <w:rPr>
+          <w:color w:val="333333"/>
+        </w:rPr>
+        <w:t xml:space="preserve"> </w:t>
+      </w:r>
+      <w:r>
+        <w:rPr>
+          <w:color w:val="777777"/>
+        </w:rPr>
+        <w:t>=</w:t>
+      </w:r>
+      <w:r>
+        <w:rPr>
+          <w:color w:val="333333"/>
+        </w:rPr>
+        <w:t xml:space="preserve"> [</w:t>
+      </w:r>
+    </w:p>
+    <w:p>
+      <w:pPr>
+        <w:pStyle w:val="mycode"/>
+        <w:rPr>
+          <w:color w:val="333333"/>
+        </w:rPr>
+      </w:pPr>
+      <w:r>
+        <w:rPr>
+          <w:color w:val="333333"/>
+        </w:rPr>
+        <w:t xml:space="preserve">  </w:t>
+      </w:r>
+      <w:r>
+        <w:rPr>
+          <w:color w:val="777777"/>
+        </w:rPr>
+        <w:t>{</w:t>
+      </w:r>
+      <w:r>
+        <w:rPr>
+          <w:color w:val="333333"/>
+        </w:rPr>
+        <w:t>path</w:t>
+      </w:r>
+      <w:r>
+        <w:rPr>
+          <w:color w:val="777777"/>
+        </w:rPr>
+        <w:t>:'',</w:t>
+      </w:r>
+      <w:r>
+        <w:rPr>
+          <w:color w:val="333333"/>
+        </w:rPr>
+        <w:t>component</w:t>
+      </w:r>
+      <w:r>
+        <w:rPr>
+          <w:color w:val="777777"/>
+        </w:rPr>
+        <w:t>:</w:t>
+      </w:r>
+      <w:r>
+        <w:rPr>
+          <w:color w:val="7A3E9D"/>
+        </w:rPr>
+        <w:t>HomeComponent</w:t>
+      </w:r>
+      <w:r>
+        <w:rPr>
+          <w:color w:val="777777"/>
+        </w:rPr>
+        <w:t>},</w:t>
+      </w:r>
+    </w:p>
+    <w:p>
+      <w:pPr>
+        <w:pStyle w:val="mycode"/>
+        <w:rPr>
+          <w:color w:val="333333"/>
+        </w:rPr>
+      </w:pPr>
+      <w:r>
+        <w:rPr>
+          <w:color w:val="333333"/>
+        </w:rPr>
+        <w:t xml:space="preserve">  </w:t>
+      </w:r>
+      <w:r>
+        <w:rPr>
+          <w:color w:val="777777"/>
+        </w:rPr>
+        <w:t>{</w:t>
+      </w:r>
+      <w:r>
+        <w:rPr>
+          <w:color w:val="333333"/>
+        </w:rPr>
+        <w:t>path</w:t>
+      </w:r>
+      <w:r>
+        <w:rPr>
+          <w:color w:val="777777"/>
+        </w:rPr>
+        <w:t>:'</w:t>
+      </w:r>
+      <w:r>
+        <w:rPr>
+          <w:color w:val="448C27"/>
+        </w:rPr>
+        <w:t>users</w:t>
+      </w:r>
+      <w:r>
+        <w:rPr>
+          <w:color w:val="777777"/>
+        </w:rPr>
+        <w:t>',</w:t>
+      </w:r>
+      <w:r>
+        <w:rPr>
+          <w:color w:val="333333"/>
+        </w:rPr>
+        <w:t>component</w:t>
+      </w:r>
+      <w:r>
+        <w:rPr>
+          <w:color w:val="777777"/>
+        </w:rPr>
+        <w:t>:</w:t>
+      </w:r>
+      <w:r>
+        <w:rPr>
+          <w:color w:val="7A3E9D"/>
+        </w:rPr>
+        <w:t>UsersComponent</w:t>
+      </w:r>
+      <w:r>
+        <w:rPr>
+          <w:color w:val="777777"/>
+        </w:rPr>
+        <w:t>},</w:t>
+      </w:r>
+    </w:p>
+    <w:p>
+      <w:pPr>
+        <w:pStyle w:val="mycode"/>
+        <w:rPr>
+          <w:color w:val="333333"/>
+        </w:rPr>
+      </w:pPr>
+      <w:r>
+        <w:rPr>
+          <w:color w:val="333333"/>
+        </w:rPr>
+        <w:t xml:space="preserve">  </w:t>
+      </w:r>
+      <w:r>
+        <w:rPr>
+          <w:color w:val="777777"/>
+        </w:rPr>
+        <w:t>{</w:t>
+      </w:r>
+      <w:r>
+        <w:rPr>
+          <w:color w:val="333333"/>
+        </w:rPr>
+        <w:t>path</w:t>
+      </w:r>
+      <w:r>
+        <w:rPr>
+          <w:color w:val="777777"/>
+        </w:rPr>
+        <w:t>:'</w:t>
+      </w:r>
+      <w:r>
+        <w:rPr>
+          <w:color w:val="448C27"/>
+        </w:rPr>
+        <w:t>servers</w:t>
+      </w:r>
+      <w:r>
+        <w:rPr>
+          <w:color w:val="777777"/>
+        </w:rPr>
+        <w:t>',</w:t>
+      </w:r>
+      <w:r>
+        <w:rPr>
+          <w:color w:val="333333"/>
+        </w:rPr>
+        <w:t>component</w:t>
+      </w:r>
+      <w:r>
+        <w:rPr>
+          <w:color w:val="777777"/>
+        </w:rPr>
+        <w:t>:</w:t>
+      </w:r>
+      <w:r>
+        <w:rPr>
+          <w:color w:val="7A3E9D"/>
+        </w:rPr>
+        <w:t>ServersComponent</w:t>
+      </w:r>
+      <w:r>
+        <w:rPr>
+          <w:color w:val="777777"/>
+        </w:rPr>
+        <w:t>}</w:t>
+      </w:r>
+    </w:p>
+    <w:p>
+      <w:pPr>
+        <w:pStyle w:val="mycode"/>
+        <w:rPr>
+          <w:color w:val="333333"/>
+        </w:rPr>
+      </w:pPr>
+      <w:r>
+        <w:rPr>
+          <w:color w:val="333333"/>
+        </w:rPr>
+        <w:t>]</w:t>
+      </w:r>
+      <w:r>
+        <w:rPr>
+          <w:color w:val="777777"/>
+        </w:rPr>
+        <w:t>;</w:t>
+      </w:r>
+    </w:p>
+    <w:p>
+      <w:pPr>
+        <w:pStyle w:val="mycode"/>
+        <w:rPr>
+          <w:color w:val="333333"/>
+        </w:rPr>
+      </w:pPr>
+      <w:r>
+        <w:rPr>
+          <w:color w:val="333333"/>
+        </w:rPr>
+        <w:t>…</w:t>
+      </w:r>
+    </w:p>
+    <w:p>
+      <w:pPr>
+        <w:rPr>
+          <w:lang w:val="en-US" w:eastAsia="nl-BE"/>
+        </w:rPr>
+      </w:pPr>
+    </w:p>
+    <w:p>
+      <w:r>
+        <w:t>En geven die door aan de angular Router</w:t>
+      </w:r>
+      <w:r>
+        <w:t xml:space="preserve"> in de imports array van AppModule.</w:t>
+      </w:r>
+    </w:p>
+    <w:p>
+      <w:pPr>
+        <w:pStyle w:val="mycode"/>
+      </w:pPr>
+      <w:r>
+        <w:t>..</w:t>
+      </w:r>
+    </w:p>
+    <w:p>
+      <w:pPr>
+        <w:pStyle w:val="mycode"/>
+        <w:rPr>
+          <w:color w:val="777777"/>
+        </w:rPr>
+      </w:pPr>
+      <w:r>
+        <w:t>import</w:t>
+      </w:r>
+      <w:r>
+        <w:rPr>
+          <w:color w:val="333333"/>
+        </w:rPr>
+        <w:t xml:space="preserve"> </w:t>
+      </w:r>
+      <w:r>
+        <w:rPr>
+          <w:color w:val="777777"/>
+        </w:rPr>
+        <w:t>{</w:t>
+      </w:r>
+      <w:r>
+        <w:rPr>
+          <w:color w:val="333333"/>
+        </w:rPr>
+        <w:t xml:space="preserve"> </w:t>
+      </w:r>
+      <w:r>
+        <w:rPr>
+          <w:color w:val="7A3E9D"/>
+        </w:rPr>
+        <w:t>RouterModule</w:t>
+      </w:r>
+      <w:r>
+        <w:rPr>
+          <w:color w:val="333333"/>
+        </w:rPr>
+        <w:t xml:space="preserve"> </w:t>
+      </w:r>
+      <w:r>
+        <w:rPr>
+          <w:color w:val="777777"/>
+        </w:rPr>
+        <w:t>}</w:t>
+      </w:r>
+      <w:r>
+        <w:rPr>
+          <w:color w:val="333333"/>
+        </w:rPr>
+        <w:t xml:space="preserve"> </w:t>
+      </w:r>
+      <w:r>
+        <w:t>from</w:t>
+      </w:r>
+      <w:r>
+        <w:rPr>
+          <w:color w:val="333333"/>
+        </w:rPr>
+        <w:t xml:space="preserve"> </w:t>
+      </w:r>
+      <w:r>
+        <w:rPr>
+          <w:color w:val="777777"/>
+        </w:rPr>
+        <w:t>'</w:t>
+      </w:r>
+      <w:r>
+        <w:rPr>
+          <w:color w:val="448C27"/>
+        </w:rPr>
+        <w:t>@angular/router</w:t>
+      </w:r>
+      <w:r>
+        <w:rPr>
+          <w:color w:val="777777"/>
+        </w:rPr>
+        <w:t>';</w:t>
+      </w:r>
+    </w:p>
+    <w:p>
+      <w:pPr>
+        <w:pStyle w:val="mycode"/>
+        <w:rPr>
+          <w:color w:val="777777"/>
+          <w:lang w:val="nl-BE"/>
+        </w:rPr>
+      </w:pPr>
+      <w:r>
+        <w:rPr>
+          <w:color w:val="777777"/>
+          <w:lang w:val="nl-BE"/>
+        </w:rPr>
+        <w:lastRenderedPageBreak/>
+        <w:t>…</w:t>
+      </w:r>
+    </w:p>
+    <w:p>
+      <w:pPr>
+        <w:pStyle w:val="mycode"/>
+        <w:rPr>
+          <w:color w:val="333333"/>
+          <w:lang w:val="nl-BE"/>
+        </w:rPr>
+      </w:pPr>
+      <w:r>
+        <w:rPr>
+          <w:color w:val="333333"/>
+          <w:lang w:val="nl-BE"/>
+        </w:rPr>
+        <w:t>imports</w:t>
+      </w:r>
+      <w:r>
+        <w:rPr>
+          <w:color w:val="777777"/>
+          <w:lang w:val="nl-BE"/>
+        </w:rPr>
+        <w:t>:</w:t>
+      </w:r>
+      <w:r>
+        <w:rPr>
+          <w:color w:val="333333"/>
+          <w:lang w:val="nl-BE"/>
+        </w:rPr>
+        <w:t xml:space="preserve"> [</w:t>
+      </w:r>
+    </w:p>
+    <w:p>
+      <w:pPr>
+        <w:pStyle w:val="mycode"/>
+        <w:rPr>
+          <w:color w:val="333333"/>
+          <w:lang w:val="nl-BE"/>
+        </w:rPr>
+      </w:pPr>
+      <w:r>
+        <w:rPr>
+          <w:color w:val="333333"/>
+          <w:lang w:val="nl-BE"/>
+        </w:rPr>
+        <w:t xml:space="preserve">    </w:t>
+      </w:r>
+      <w:r>
+        <w:rPr>
+          <w:color w:val="7A3E9D"/>
+          <w:lang w:val="nl-BE"/>
+        </w:rPr>
+        <w:t>BrowserModule</w:t>
+      </w:r>
+      <w:r>
+        <w:rPr>
+          <w:color w:val="777777"/>
+          <w:lang w:val="nl-BE"/>
+        </w:rPr>
+        <w:t>,</w:t>
+      </w:r>
+    </w:p>
+    <w:p>
+      <w:pPr>
+        <w:pStyle w:val="mycode"/>
+        <w:rPr>
+          <w:color w:val="333333"/>
+          <w:lang w:val="nl-BE"/>
+        </w:rPr>
+      </w:pPr>
+      <w:r>
+        <w:rPr>
+          <w:color w:val="333333"/>
+          <w:lang w:val="nl-BE"/>
+        </w:rPr>
+        <w:t xml:space="preserve">    </w:t>
+      </w:r>
+      <w:r>
+        <w:rPr>
+          <w:color w:val="7A3E9D"/>
+          <w:lang w:val="nl-BE"/>
+        </w:rPr>
+        <w:t>FormsModule</w:t>
+      </w:r>
+      <w:r>
+        <w:rPr>
+          <w:color w:val="777777"/>
+          <w:lang w:val="nl-BE"/>
+        </w:rPr>
+        <w:t>,</w:t>
+      </w:r>
+    </w:p>
+    <w:p>
+      <w:pPr>
+        <w:pStyle w:val="mycode"/>
+        <w:rPr>
+          <w:color w:val="333333"/>
+          <w:lang w:val="nl-BE"/>
+        </w:rPr>
+      </w:pPr>
+      <w:r>
+        <w:rPr>
+          <w:color w:val="333333"/>
+          <w:lang w:val="nl-BE"/>
+        </w:rPr>
+        <w:t xml:space="preserve">    </w:t>
+      </w:r>
+      <w:r>
+        <w:rPr>
+          <w:color w:val="7A3E9D"/>
+          <w:lang w:val="nl-BE"/>
+        </w:rPr>
+        <w:t>HttpModule</w:t>
+      </w:r>
+      <w:r>
+        <w:rPr>
+          <w:color w:val="777777"/>
+          <w:lang w:val="nl-BE"/>
+        </w:rPr>
+        <w:t>,</w:t>
+      </w:r>
+    </w:p>
+    <w:p>
+      <w:pPr>
+        <w:pStyle w:val="mycode"/>
+        <w:rPr>
+          <w:color w:val="333333"/>
+          <w:lang w:val="nl-BE"/>
+        </w:rPr>
+      </w:pPr>
+      <w:r>
+        <w:rPr>
+          <w:color w:val="333333"/>
+          <w:lang w:val="nl-BE"/>
+        </w:rPr>
+        <w:t xml:space="preserve">    </w:t>
+      </w:r>
+      <w:r>
+        <w:rPr>
+          <w:color w:val="7A3E9D"/>
+          <w:lang w:val="nl-BE"/>
+        </w:rPr>
+        <w:t>RouterModule</w:t>
+      </w:r>
+      <w:r>
+        <w:rPr>
+          <w:color w:val="777777"/>
+          <w:lang w:val="nl-BE"/>
+        </w:rPr>
+        <w:t>.</w:t>
+      </w:r>
+      <w:r>
+        <w:rPr>
+          <w:b/>
+          <w:bCs/>
+          <w:color w:val="AA3731"/>
+          <w:lang w:val="nl-BE"/>
+        </w:rPr>
+        <w:t>forRoot</w:t>
+      </w:r>
+      <w:r>
+        <w:rPr>
+          <w:color w:val="333333"/>
+          <w:lang w:val="nl-BE"/>
+        </w:rPr>
+        <w:t>(</w:t>
+      </w:r>
+      <w:r>
+        <w:rPr>
+          <w:color w:val="7A3E9D"/>
+          <w:lang w:val="nl-BE"/>
+        </w:rPr>
+        <w:t>appRoutes</w:t>
+      </w:r>
+      <w:r>
+        <w:rPr>
+          <w:color w:val="333333"/>
+          <w:lang w:val="nl-BE"/>
+        </w:rPr>
+        <w:t>)</w:t>
+      </w:r>
+    </w:p>
+    <w:p>
+      <w:pPr>
+        <w:pStyle w:val="mycode"/>
+        <w:rPr>
+          <w:color w:val="333333"/>
+          <w:lang w:val="nl-BE"/>
+        </w:rPr>
+      </w:pPr>
+      <w:r>
+        <w:rPr>
+          <w:color w:val="333333"/>
+          <w:lang w:val="nl-BE"/>
+        </w:rPr>
+        <w:t xml:space="preserve">  ]</w:t>
+      </w:r>
+      <w:r>
+        <w:rPr>
+          <w:color w:val="777777"/>
+          <w:lang w:val="nl-BE"/>
+        </w:rPr>
+        <w:t>,</w:t>
+      </w:r>
+    </w:p>
+    <w:p>
+      <w:pPr>
+        <w:pStyle w:val="Heading3"/>
+      </w:pPr>
+      <w:r>
+        <w:t>115 routerLink</w:t>
+      </w:r>
+    </w:p>
+    <w:p>
+      <w:r>
+        <w:t xml:space="preserve">Om naar die verschillende delen van de app te vaigeren moeten we nog de links voorzien. </w:t>
+      </w:r>
+      <w:r>
+        <w:t>We zouden links naar /users etc kunnen voorzien en dat zou wel werken maar telkens wordt de applicatie dan reloaded en verliezen we alle application state etc … Ipv daarvan kunnen we de routerLink directive gebruiken.</w:t>
+      </w:r>
+    </w:p>
+    <w:p>
+      <w:pPr>
+        <w:pStyle w:val="mycode"/>
+        <w:rPr>
+          <w:color w:val="333333"/>
+        </w:rPr>
+      </w:pPr>
+      <w:r>
+        <w:rPr>
+          <w:color w:val="91B3E0"/>
+        </w:rPr>
+        <w:t>&lt;</w:t>
+      </w:r>
+      <w:r>
+        <w:t>li</w:t>
+      </w:r>
+      <w:r>
+        <w:rPr>
+          <w:color w:val="91B3E0"/>
+        </w:rPr>
+        <w:t xml:space="preserve"> </w:t>
+      </w:r>
+      <w:r>
+        <w:rPr>
+          <w:i/>
+          <w:iCs/>
+        </w:rPr>
+        <w:t>role</w:t>
+      </w:r>
+      <w:r>
+        <w:rPr>
+          <w:color w:val="91B3E0"/>
+        </w:rPr>
+        <w:t>=</w:t>
+      </w:r>
+      <w:r>
+        <w:rPr>
+          <w:color w:val="777777"/>
+        </w:rPr>
+        <w:t>"</w:t>
+      </w:r>
+      <w:r>
+        <w:rPr>
+          <w:color w:val="448C27"/>
+        </w:rPr>
+        <w:t>presentation</w:t>
+      </w:r>
+      <w:r>
+        <w:rPr>
+          <w:color w:val="777777"/>
+        </w:rPr>
+        <w:t>"</w:t>
+      </w:r>
+      <w:r>
+        <w:rPr>
+          <w:color w:val="91B3E0"/>
+        </w:rPr>
+        <w:t xml:space="preserve"> </w:t>
+      </w:r>
+      <w:r>
+        <w:rPr>
+          <w:i/>
+          <w:iCs/>
+        </w:rPr>
+        <w:t>class</w:t>
+      </w:r>
+      <w:r>
+        <w:rPr>
+          <w:color w:val="91B3E0"/>
+        </w:rPr>
+        <w:t>=</w:t>
+      </w:r>
+      <w:r>
+        <w:rPr>
+          <w:color w:val="777777"/>
+        </w:rPr>
+        <w:t>"</w:t>
+      </w:r>
+      <w:r>
+        <w:rPr>
+          <w:color w:val="448C27"/>
+        </w:rPr>
+        <w:t>active</w:t>
+      </w:r>
+      <w:r>
+        <w:rPr>
+          <w:color w:val="777777"/>
+        </w:rPr>
+        <w:t>"</w:t>
+      </w:r>
+      <w:r>
+        <w:rPr>
+          <w:color w:val="91B3E0"/>
+        </w:rPr>
+        <w:t>&gt;&lt;</w:t>
+      </w:r>
+      <w:r>
+        <w:t>a</w:t>
+      </w:r>
+      <w:r>
+        <w:rPr>
+          <w:color w:val="91B3E0"/>
+        </w:rPr>
+        <w:t xml:space="preserve"> </w:t>
+      </w:r>
+      <w:r>
+        <w:rPr>
+          <w:i/>
+          <w:iCs/>
+        </w:rPr>
+        <w:t>routerLink</w:t>
+      </w:r>
+      <w:r>
+        <w:rPr>
+          <w:color w:val="91B3E0"/>
+        </w:rPr>
+        <w:t>=</w:t>
+      </w:r>
+      <w:r>
+        <w:rPr>
+          <w:color w:val="777777"/>
+        </w:rPr>
+        <w:t>"</w:t>
+      </w:r>
+      <w:r>
+        <w:rPr>
+          <w:color w:val="448C27"/>
+        </w:rPr>
+        <w:t>/</w:t>
+      </w:r>
+      <w:r>
+        <w:rPr>
+          <w:color w:val="777777"/>
+        </w:rPr>
+        <w:t>"</w:t>
+      </w:r>
+      <w:r>
+        <w:rPr>
+          <w:color w:val="91B3E0"/>
+        </w:rPr>
+        <w:t>&gt;</w:t>
+      </w:r>
+      <w:r>
+        <w:rPr>
+          <w:color w:val="333333"/>
+        </w:rPr>
+        <w:t>Home</w:t>
+      </w:r>
+      <w:r>
+        <w:rPr>
+          <w:color w:val="91B3E0"/>
+        </w:rPr>
+        <w:t>&lt;/</w:t>
+      </w:r>
+      <w:r>
+        <w:t>a</w:t>
+      </w:r>
+      <w:r>
+        <w:rPr>
+          <w:color w:val="91B3E0"/>
+        </w:rPr>
+        <w:t>&gt;&lt;/</w:t>
+      </w:r>
+      <w:r>
+        <w:t>li</w:t>
+      </w:r>
+      <w:r>
+        <w:rPr>
+          <w:color w:val="91B3E0"/>
+        </w:rPr>
+        <w:t>&gt;</w:t>
+      </w:r>
+    </w:p>
+    <w:p>
+      <w:pPr>
+        <w:pStyle w:val="mycode"/>
+        <w:rPr>
+          <w:color w:val="333333"/>
+        </w:rPr>
+      </w:pPr>
+      <w:r>
+        <w:rPr>
+          <w:color w:val="91B3E0"/>
+        </w:rPr>
+        <w:t>&lt;</w:t>
+      </w:r>
+      <w:r>
+        <w:t>li</w:t>
+      </w:r>
+      <w:r>
+        <w:rPr>
+          <w:color w:val="91B3E0"/>
+        </w:rPr>
+        <w:t xml:space="preserve"> </w:t>
+      </w:r>
+      <w:r>
+        <w:rPr>
+          <w:i/>
+          <w:iCs/>
+        </w:rPr>
+        <w:t>role</w:t>
+      </w:r>
+      <w:r>
+        <w:rPr>
+          <w:color w:val="91B3E0"/>
+        </w:rPr>
+        <w:t>=</w:t>
+      </w:r>
+      <w:r>
+        <w:rPr>
+          <w:color w:val="777777"/>
+        </w:rPr>
+        <w:t>"</w:t>
+      </w:r>
+      <w:r>
+        <w:rPr>
+          <w:color w:val="448C27"/>
+        </w:rPr>
+        <w:t>presentation</w:t>
+      </w:r>
+      <w:r>
+        <w:rPr>
+          <w:color w:val="777777"/>
+        </w:rPr>
+        <w:t>"</w:t>
+      </w:r>
+      <w:r>
+        <w:rPr>
+          <w:color w:val="91B3E0"/>
+        </w:rPr>
+        <w:t>&gt;&lt;</w:t>
+      </w:r>
+      <w:r>
+        <w:t>a</w:t>
+      </w:r>
+      <w:r>
+        <w:rPr>
+          <w:color w:val="91B3E0"/>
+        </w:rPr>
+        <w:t xml:space="preserve"> </w:t>
+      </w:r>
+      <w:r>
+        <w:rPr>
+          <w:i/>
+          <w:iCs/>
+        </w:rPr>
+        <w:t>routerLink</w:t>
+      </w:r>
+      <w:r>
+        <w:rPr>
+          <w:color w:val="91B3E0"/>
+        </w:rPr>
+        <w:t>=</w:t>
+      </w:r>
+      <w:r>
+        <w:rPr>
+          <w:color w:val="777777"/>
+        </w:rPr>
+        <w:t>"</w:t>
+      </w:r>
+      <w:r>
+        <w:rPr>
+          <w:color w:val="448C27"/>
+        </w:rPr>
+        <w:t>/servers</w:t>
+      </w:r>
+      <w:r>
+        <w:rPr>
+          <w:color w:val="777777"/>
+        </w:rPr>
+        <w:t>"</w:t>
+      </w:r>
+      <w:r>
+        <w:rPr>
+          <w:color w:val="91B3E0"/>
+        </w:rPr>
+        <w:t>&gt;</w:t>
+      </w:r>
+      <w:r>
+        <w:rPr>
+          <w:color w:val="333333"/>
+        </w:rPr>
+        <w:t>Servers</w:t>
+      </w:r>
+      <w:r>
+        <w:rPr>
+          <w:color w:val="91B3E0"/>
+        </w:rPr>
+        <w:t>&lt;/</w:t>
+      </w:r>
+      <w:r>
+        <w:t>a</w:t>
+      </w:r>
+      <w:r>
+        <w:rPr>
+          <w:color w:val="91B3E0"/>
+        </w:rPr>
+        <w:t>&gt;&lt;/</w:t>
+      </w:r>
+      <w:r>
+        <w:t>li</w:t>
+      </w:r>
+      <w:r>
+        <w:rPr>
+          <w:color w:val="91B3E0"/>
+        </w:rPr>
+        <w:t>&gt;</w:t>
+      </w:r>
+    </w:p>
+    <w:p>
+      <w:pPr>
+        <w:pStyle w:val="mycode"/>
+        <w:rPr>
+          <w:color w:val="333333"/>
+        </w:rPr>
+      </w:pPr>
+      <w:r>
+        <w:rPr>
+          <w:color w:val="91B3E0"/>
+        </w:rPr>
+        <w:t>&lt;</w:t>
+      </w:r>
+      <w:r>
+        <w:t>li</w:t>
+      </w:r>
+      <w:r>
+        <w:rPr>
+          <w:color w:val="91B3E0"/>
+        </w:rPr>
+        <w:t xml:space="preserve"> </w:t>
+      </w:r>
+      <w:r>
+        <w:rPr>
+          <w:i/>
+          <w:iCs/>
+        </w:rPr>
+        <w:t>role</w:t>
+      </w:r>
+      <w:r>
+        <w:rPr>
+          <w:color w:val="91B3E0"/>
+        </w:rPr>
+        <w:t>=</w:t>
+      </w:r>
+      <w:r>
+        <w:rPr>
+          <w:color w:val="777777"/>
+        </w:rPr>
+        <w:t>"</w:t>
+      </w:r>
+      <w:r>
+        <w:rPr>
+          <w:color w:val="448C27"/>
+        </w:rPr>
+        <w:t>presentation</w:t>
+      </w:r>
+      <w:r>
+        <w:rPr>
+          <w:color w:val="777777"/>
+        </w:rPr>
+        <w:t>"</w:t>
+      </w:r>
+      <w:r>
+        <w:rPr>
+          <w:color w:val="91B3E0"/>
+        </w:rPr>
+        <w:t>&gt;&lt;</w:t>
+      </w:r>
+      <w:r>
+        <w:t>a</w:t>
+      </w:r>
+      <w:r>
+        <w:rPr>
+          <w:color w:val="91B3E0"/>
+        </w:rPr>
+        <w:t xml:space="preserve"> </w:t>
+      </w:r>
+      <w:r>
+        <w:rPr>
+          <w:i/>
+          <w:iCs/>
+        </w:rPr>
+        <w:t>routerLink</w:t>
+      </w:r>
+      <w:r>
+        <w:rPr>
+          <w:color w:val="91B3E0"/>
+        </w:rPr>
+        <w:t>=</w:t>
+      </w:r>
+      <w:r>
+        <w:rPr>
+          <w:color w:val="777777"/>
+        </w:rPr>
+        <w:t>"</w:t>
+      </w:r>
+      <w:r>
+        <w:rPr>
+          <w:color w:val="448C27"/>
+        </w:rPr>
+        <w:t>/users</w:t>
+      </w:r>
+      <w:r>
+        <w:rPr>
+          <w:color w:val="777777"/>
+        </w:rPr>
+        <w:t>"</w:t>
+      </w:r>
+      <w:r>
+        <w:rPr>
+          <w:color w:val="91B3E0"/>
+        </w:rPr>
+        <w:t>&gt;</w:t>
+      </w:r>
+      <w:r>
+        <w:rPr>
+          <w:color w:val="333333"/>
+        </w:rPr>
+        <w:t>Users</w:t>
+      </w:r>
+      <w:r>
+        <w:rPr>
+          <w:color w:val="91B3E0"/>
+        </w:rPr>
+        <w:t>&lt;/</w:t>
+      </w:r>
+      <w:r>
+        <w:t>a</w:t>
+      </w:r>
+      <w:r>
+        <w:rPr>
+          <w:color w:val="91B3E0"/>
+        </w:rPr>
+        <w:t>&gt;&lt;/</w:t>
+      </w:r>
+      <w:r>
+        <w:t>li</w:t>
+      </w:r>
+      <w:r>
+        <w:rPr>
+          <w:color w:val="91B3E0"/>
+        </w:rPr>
+        <w:t>&gt;</w:t>
+      </w:r>
+    </w:p>
+    <w:p>
+      <w:pPr>
+        <w:pStyle w:val="Heading3"/>
+      </w:pPr>
+      <w:r>
+        <w:t>116 Navigation paths</w:t>
+      </w:r>
+    </w:p>
+    <w:p>
+      <w:r>
+        <w:t>In routerLink gebruikten we /servers ipv servers, servers zou in dit geval ook werken, maar / betekent vanaf de root, dus een absoluut path. Als we dat zouden hebben in /servers of in /users bv dan dan zou angular willen gaan naar /users/servers bv, en dat zou hij natuurlijk niet vinden hier.</w:t>
+      </w:r>
+    </w:p>
+    <w:p>
       <w:bookmarkStart w:id="0" w:name="_GoBack"/>
       <w:bookmarkEnd w:id="0"/>
     </w:p>

</xml_diff>